<commit_message>
Changed code to use the experi_mod data, changed code to have hard coded 12 source values (determined by input deck), finished run_2, added some things to the powerpoint changed name on report
</commit_message>
<xml_diff>
--- a/Report/HPGe Project.docx
+++ b/Report/HPGe Project.docx
@@ -81,7 +81,18 @@
         <w:t xml:space="preserve">, </w:t>
       </w:r>
       <w:r>
-        <w:t>Robert A. Torzilli</w:t>
+        <w:t>Robert</w:t>
+      </w:r>
+      <w:r>
+        <w:t xml:space="preserve"> S.</w:t>
+      </w:r>
+      <w:bookmarkStart w:id="0" w:name="_GoBack"/>
+      <w:bookmarkEnd w:id="0"/>
+      <w:r>
+        <w:t xml:space="preserve"> </w:t>
+      </w:r>
+      <w:r>
+        <w:t>Torzilli</w:t>
       </w:r>
       <w:r>
         <w:t xml:space="preserve">, </w:t>
@@ -167,7 +178,7 @@
       <w:pPr>
         <w:pStyle w:val="IndexTerms"/>
       </w:pPr>
-      <w:bookmarkStart w:id="0" w:name="PointTmp"/>
+      <w:bookmarkStart w:id="1" w:name="PointTmp"/>
       <w:r>
         <w:rPr>
           <w:i/>
@@ -209,7 +220,7 @@
       </w:hyperlink>
     </w:p>
     <w:p/>
-    <w:bookmarkEnd w:id="0"/>
+    <w:bookmarkEnd w:id="1"/>
     <w:p>
       <w:pPr>
         <w:pStyle w:val="Heading1"/>
@@ -254,10 +265,7 @@
         <w:ind w:firstLine="0"/>
       </w:pPr>
       <w:r>
-        <w:t>hat are you trying to accomplish and why? Also preview what</w:t>
-      </w:r>
-      <w:r>
-        <w:t xml:space="preserve"> you are going to talk about</w:t>
+        <w:t>hat are you trying to accomplish and why? Also preview what you are going to talk about</w:t>
       </w:r>
     </w:p>
     <w:p>
@@ -273,22 +281,7 @@
         <w:pStyle w:val="Text"/>
       </w:pPr>
       <w:r>
-        <w:t xml:space="preserve">Describe </w:t>
-      </w:r>
-      <w:r>
-        <w:t>the problem y</w:t>
-      </w:r>
-      <w:r>
-        <w:t xml:space="preserve">ou are solving in this work and </w:t>
-      </w:r>
-      <w:r>
-        <w:t xml:space="preserve">explain how it will help you </w:t>
-      </w:r>
-      <w:r>
-        <w:t>a</w:t>
-      </w:r>
-      <w:r>
-        <w:t>nd out the thing you told us about in the introduction.</w:t>
+        <w:t>Describe the problem you are solving in this work and explain how it will help you and out the thing you told us about in the introduction.</w:t>
       </w:r>
     </w:p>
     <w:p>
@@ -320,13 +313,7 @@
         <w:pStyle w:val="Text"/>
       </w:pPr>
       <w:r>
-        <w:t>Describe</w:t>
-      </w:r>
-      <w:r>
-        <w:t xml:space="preserve"> Previous Work </w:t>
-      </w:r>
-      <w:r>
-        <w:t>…</w:t>
+        <w:t>Describe Previous Work …</w:t>
       </w:r>
     </w:p>
     <w:p>
@@ -355,10 +342,7 @@
         <w:pStyle w:val="Text"/>
       </w:pPr>
       <w:r>
-        <w:t>clude any models you built, data you collected, strate</w:t>
-      </w:r>
-      <w:r>
-        <w:t>gies you needed for evaluation.</w:t>
+        <w:t>clude any models you built, data you collected, strategies you needed for evaluation.</w:t>
       </w:r>
     </w:p>
     <w:p>
@@ -394,10 +378,7 @@
         <w:ind w:firstLine="0"/>
       </w:pPr>
       <w:r>
-        <w:t>Describe the Model created/how</w:t>
-      </w:r>
-      <w:r>
-        <w:t xml:space="preserve"> </w:t>
+        <w:t xml:space="preserve">Describe the Model created/how </w:t>
       </w:r>
     </w:p>
     <w:p>
@@ -600,8 +581,6 @@
         </w:rPr>
         <w:t>ponsor and financial support acknowledgments are placed in the unnumbered footnote on the first page, not here.</w:t>
       </w:r>
-      <w:bookmarkStart w:id="1" w:name="_GoBack"/>
-      <w:bookmarkEnd w:id="1"/>
     </w:p>
     <w:p>
       <w:pPr>
@@ -8702,7 +8681,7 @@
       <w:rPr>
         <w:noProof/>
       </w:rPr>
-      <w:t>3</w:t>
+      <w:t>4</w:t>
     </w:r>
     <w:r>
       <w:fldChar w:fldCharType="end"/>
@@ -11507,7 +11486,7 @@
 </file>
 
 <file path=customXml/itemProps1.xml><?xml version="1.0" encoding="utf-8"?>
-<ds:datastoreItem xmlns:ds="http://schemas.openxmlformats.org/officeDocument/2006/customXml" ds:itemID="{4BF4B0DD-78D7-46ED-907B-A40B8CEC9491}">
+<ds:datastoreItem xmlns:ds="http://schemas.openxmlformats.org/officeDocument/2006/customXml" ds:itemID="{11B23343-1678-4EC7-BEEF-93827060B3D2}">
   <ds:schemaRefs>
     <ds:schemaRef ds:uri="http://schemas.openxmlformats.org/officeDocument/2006/bibliography"/>
   </ds:schemaRefs>

</xml_diff>

<commit_message>
Need to finish Procedure/conclusion/abstract
</commit_message>
<xml_diff>
--- a/Report/HPGe Project.docx
+++ b/Report/HPGe Project.docx
@@ -139,7 +139,6 @@
         <w:rPr>
           <w:i/>
           <w:iCs/>
-          <w:color w:val="FF0000"/>
         </w:rPr>
         <w:t>Index Terms</w:t>
       </w:r>
@@ -147,34 +146,8 @@
         <w:t>—</w:t>
       </w:r>
       <w:r>
-        <w:t xml:space="preserve">Enter </w:t>
-      </w:r>
-      <w:r>
-        <w:t xml:space="preserve">key words or phrases in alphabetical order, separated by commas. For a list of suggested keywords, send a blank e-mail to </w:t>
-      </w:r>
-      <w:hyperlink r:id="rId8" w:history="1">
-        <w:r>
-          <w:rPr>
-            <w:rStyle w:val="Hyperlink"/>
-            <w:b w:val="0"/>
-          </w:rPr>
-          <w:t>keywords@ieee.org</w:t>
-        </w:r>
-      </w:hyperlink>
-      <w:r>
-        <w:t xml:space="preserve"> or visit </w:t>
-      </w:r>
-      <w:hyperlink r:id="rId9" w:history="1">
-        <w:r>
-          <w:rPr>
-            <w:rStyle w:val="Hyperlink"/>
-            <w:b w:val="0"/>
-            <w:bCs w:val="0"/>
-            <w:szCs w:val="20"/>
-          </w:rPr>
-          <w:t>http://www.ieee.org/organizations/pubs/ani_prod/keywrd98.txt</w:t>
-        </w:r>
-      </w:hyperlink>
+        <w:t xml:space="preserve"> Absolute Efficiency, Gamma-Ray Spectroscopy, HPGe, MCNP, Parametric Optimization </w:t>
+      </w:r>
     </w:p>
     <w:p/>
     <w:bookmarkEnd w:id="0"/>
@@ -330,7 +303,7 @@
             <w:fldChar w:fldCharType="begin"/>
           </w:r>
           <w:r>
-            <w:instrText xml:space="preserve"> CITATION RGH02 \l 1033 </w:instrText>
+            <w:instrText xml:space="preserve">CITATION RGH02 \l 1033 </w:instrText>
           </w:r>
           <w:r>
             <w:fldChar w:fldCharType="separate"/>
@@ -2051,7 +2024,11 @@
         <w:t xml:space="preserve"> with respect to the HPGe detector are shown in Figure 2</w:t>
       </w:r>
       <w:r>
-        <w:t>.  At each position, a 24-hour count was performed</w:t>
+        <w:t xml:space="preserve">.  At each </w:t>
+      </w:r>
+      <w:r>
+        <w:lastRenderedPageBreak/>
+        <w:t>position, a 24-hour count was performed</w:t>
       </w:r>
       <w:r>
         <w:t xml:space="preserve"> to minimize uncertainty</w:t>
@@ -2090,7 +2067,7 @@
                           <pic:cNvPicPr/>
                         </pic:nvPicPr>
                         <pic:blipFill>
-                          <a:blip r:embed="rId10"/>
+                          <a:blip r:embed="rId8"/>
                           <a:stretch>
                             <a:fillRect/>
                           </a:stretch>
@@ -2194,7 +2171,7 @@
                   <v:path o:connecttype="none"/>
                 </v:shape>
                 <v:shape id="Picture 9" o:spid="_x0000_s1028" type="#_x0000_t75" style="position:absolute;width:32004;height:27984;visibility:visible;mso-wrap-style:square" o:gfxdata="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">
-                  <v:imagedata r:id="rId11" o:title=""/>
+                  <v:imagedata r:id="rId9" o:title=""/>
                 </v:shape>
                 <v:shapetype id="_x0000_t202" coordsize="21600,21600" o:spt="202" path="m,l,21600r21600,l21600,xe">
                   <v:stroke joinstyle="miter"/>
@@ -2730,7 +2707,10 @@
         <w:t xml:space="preserve"> diagram labeling various dimensions, and materials</w:t>
       </w:r>
       <w:r>
-        <w:t>.  Unfortunately, some dimensions were not labeled, including information about the internal contact pin, gap widths between the Ge crystal and the inner Al holder, and the insulation materials.  For higher energy photons, these features are not as important, but for the lower energies, attenuation is more probable to occur which might affect the results.  Knowing that the overall goal of the generic MCNP model was to have easily adjustable parameters, the decision was made to only use right circular cylinders (RCC) and planes.  This would allow the model to be very generic, and simple where the only adjustments needed would be to raise or lower heights, and widen or compress widths.</w:t>
+        <w:t xml:space="preserve">.  Unfortunately, some dimensions were not labeled, </w:t>
+      </w:r>
+      <w:r>
+        <w:t>including information about the internal contact pin, gap widths between the Ge crystal and the inner Al holder, and the insulation materials.  For higher energy photons, these features are not as important, but for the lower energies, attenuation is more probable to occur which might affect the results.  Knowing that the overall goal of the generic MCNP model was to have easily adjustable parameters, the decision was made to only use right circular cylinders (RCC) and planes.  This would allow the model to be very generic, and simple where the only adjustments needed would be to raise or lower heights, and widen or compress widths.</w:t>
       </w:r>
       <w:r>
         <w:t xml:space="preserve">  The final design of the generic HPGe MCNP model, generated in VisEd can be seen in Figure 2.</w:t>
@@ -2773,7 +2753,7 @@
                           </pic:cNvPicPr>
                         </pic:nvPicPr>
                         <pic:blipFill>
-                          <a:blip r:embed="rId12"/>
+                          <a:blip r:embed="rId10"/>
                           <a:stretch>
                             <a:fillRect/>
                           </a:stretch>
@@ -2796,7 +2776,7 @@
                           </pic:cNvPicPr>
                         </pic:nvPicPr>
                         <pic:blipFill>
-                          <a:blip r:embed="rId13"/>
+                          <a:blip r:embed="rId11"/>
                           <a:stretch>
                             <a:fillRect/>
                           </a:stretch>
@@ -3615,11 +3595,11 @@
                   <v:path o:connecttype="none"/>
                 </v:shape>
                 <v:shape id="Picture 21" o:spid="_x0000_s1032" type="#_x0000_t75" style="position:absolute;left:14947;width:17057;height:18669;visibility:visible;mso-wrap-style:square" o:gfxdata="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">
-                  <v:imagedata r:id="rId14" o:title=""/>
+                  <v:imagedata r:id="rId12" o:title=""/>
                   <v:path arrowok="t"/>
                 </v:shape>
                 <v:shape id="Picture 24" o:spid="_x0000_s1033" type="#_x0000_t75" style="position:absolute;top:7883;width:11330;height:10786;visibility:visible;mso-wrap-style:square" o:gfxdata="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">
-                  <v:imagedata r:id="rId15" o:title=""/>
+                  <v:imagedata r:id="rId13" o:title=""/>
                   <v:path arrowok="t"/>
                 </v:shape>
                 <v:oval id="Oval 27" o:spid="_x0000_s1034" style="position:absolute;left:17185;top:675;width:2414;height:2624;visibility:visible;mso-wrap-style:square;v-text-anchor:top" o:gfxdata="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" filled="f" strokecolor="black [3213]"/>
@@ -3994,7 +3974,7 @@
             <w:fldChar w:fldCharType="begin"/>
           </w:r>
           <w:r>
-            <w:instrText xml:space="preserve"> CITATION CGR11 \l 1033 </w:instrText>
+            <w:instrText xml:space="preserve">CITATION CGR11 \l 1033 </w:instrText>
           </w:r>
           <w:r>
             <w:fldChar w:fldCharType="separate"/>
@@ -4060,7 +4040,6 @@
               <w:pStyle w:val="TableTitle"/>
             </w:pPr>
             <w:r>
-              <w:lastRenderedPageBreak/>
               <w:t>TABLE</w:t>
             </w:r>
             <w:r>
@@ -4354,6 +4333,7 @@
                 <w:sz w:val="16"/>
                 <w:szCs w:val="16"/>
               </w:rPr>
+              <w:lastRenderedPageBreak/>
               <w:t>Aluminum</w:t>
             </w:r>
           </w:p>
@@ -5217,7 +5197,7 @@
             <w:fldChar w:fldCharType="begin"/>
           </w:r>
           <w:r>
-            <w:instrText xml:space="preserve"> CITATION RGH02 \l 1033 </w:instrText>
+            <w:instrText xml:space="preserve">CITATION RGH02 \l 1033 </w:instrText>
           </w:r>
           <w:r>
             <w:fldChar w:fldCharType="separate"/>
@@ -5772,7 +5752,7 @@
                 <w:sz w:val="16"/>
                 <w:szCs w:val="16"/>
               </w:rPr>
-              <w:t>0.01016</w:t>
+              <w:t>0.010</w:t>
             </w:r>
           </w:p>
         </w:tc>
@@ -6406,7 +6386,10 @@
         <w:t xml:space="preserve"> details about the code and what it does</w:t>
       </w:r>
       <w:r>
-        <w:t>.  Along with Chi-square, etc. ( Try and match my equation 1 format, but I can always edit it, just use the equation editor to start)</w:t>
+        <w:t xml:space="preserve">.  Along with Chi-square, etc. ( Try and match my equation 1 format, but I can always edit it, just use the equation editor to </w:t>
+      </w:r>
+      <w:r>
+        <w:t>start)</w:t>
       </w:r>
       <w:r>
         <w:t xml:space="preserve"> OR TYPE you section on a separate word doc, and I can copy and paste it in.</w:t>
@@ -6415,14 +6398,8 @@
     <w:p>
       <w:pPr>
         <w:pStyle w:val="Heading1"/>
-        <w:rPr>
-          <w:color w:val="FF0000"/>
-        </w:rPr>
-      </w:pPr>
-      <w:r>
-        <w:rPr>
-          <w:color w:val="FF0000"/>
-        </w:rPr>
+      </w:pPr>
+      <w:r>
         <w:t>Results</w:t>
       </w:r>
     </w:p>
@@ -6431,22 +6408,7 @@
         <w:pStyle w:val="Text"/>
       </w:pPr>
       <w:r>
-        <w:t xml:space="preserve">What are the optimal </w:t>
-      </w:r>
-      <w:r>
-        <w:t>parameters</w:t>
-      </w:r>
-      <w:r>
-        <w:t xml:space="preserve"> at each source position?</w:t>
-      </w:r>
-      <w:r>
-        <w:t>fic</w:t>
-      </w:r>
-      <w:r>
-        <w:t xml:space="preserve">iency plots/total relative </w:t>
-      </w:r>
-      <w:r>
-        <w:t>difference</w:t>
+        <w:t>Five efficiency curves were produced from the output of the F8 tallies, and the results are shown in Figures 3 through 7.  Due to a potential error in the experimental data provided, the Cr-51, 320 keV efficiency was neglected, and only 11 energies were plotted.  Figure 3 displays the experimental and MCNP absolute efficiencies for source position 1, where the average relative difference was 52%, and the minimum relative difference was 2%.  The experimental and MCNP results match up fairly well for energies above 159 keV, but the lower energies have 100% relative differences or higher.</w:t>
       </w:r>
     </w:p>
     <w:p>
@@ -6462,8 +6424,8 @@
           <mc:Choice Requires="wpc">
             <w:drawing>
               <wp:inline distT="0" distB="0" distL="0" distR="0">
-                <wp:extent cx="3200400" cy="2338003"/>
-                <wp:effectExtent l="0" t="0" r="19050" b="5715"/>
+                <wp:extent cx="3200400" cy="2214438"/>
+                <wp:effectExtent l="0" t="0" r="19050" b="14605"/>
                 <wp:docPr id="10" name="Canvas 10"/>
                 <wp:cNvGraphicFramePr>
                   <a:graphicFrameLocks xmlns:a="http://schemas.openxmlformats.org/drawingml/2006/main" noChangeAspect="1"/>
@@ -6481,7 +6443,7 @@
                           </pic:cNvPicPr>
                         </pic:nvPicPr>
                         <pic:blipFill>
-                          <a:blip r:embed="rId16">
+                          <a:blip r:embed="rId14">
                             <a:extLst>
                               <a:ext uri="{28A0092B-C50C-407E-A947-70E740481C1C}">
                                 <a14:useLocalDpi xmlns:a14="http://schemas.microsoft.com/office/drawing/2010/main" val="0"/>
@@ -6507,8 +6469,8 @@
                         <wps:cNvSpPr txBox="1"/>
                         <wps:spPr>
                           <a:xfrm>
-                            <a:off x="0" y="1861701"/>
-                            <a:ext cx="3200400" cy="440690"/>
+                            <a:off x="0" y="1860182"/>
+                            <a:ext cx="3200400" cy="354063"/>
                           </a:xfrm>
                           <a:prstGeom prst="rect">
                             <a:avLst/>
@@ -6551,23 +6513,7 @@
                                   <w:sz w:val="16"/>
                                   <w:szCs w:val="16"/>
                                 </w:rPr>
-                                <w:t>Fig. 3</w:t>
-                              </w:r>
-                              <w:r>
-                                <w:rPr>
-                                  <w:rFonts w:eastAsia="Times New Roman"/>
-                                  <w:sz w:val="16"/>
-                                  <w:szCs w:val="16"/>
-                                </w:rPr>
-                                <w:t>.  E</w:t>
-                              </w:r>
-                              <w:r>
-                                <w:rPr>
-                                  <w:rFonts w:eastAsia="Times New Roman"/>
-                                  <w:sz w:val="16"/>
-                                  <w:szCs w:val="16"/>
-                                </w:rPr>
-                                <w:t>xperimental</w:t>
+                                <w:t>Fig. 3.  Experimental and MCNP absolute efficiency as a function of photon energy at position 1, centered on the Al end cap.</w:t>
                               </w:r>
                             </w:p>
                             <w:p>
@@ -6601,12 +6547,12 @@
           </mc:Choice>
           <mc:Fallback>
             <w:pict>
-              <v:group id="Canvas 10" o:spid="_x0000_s1050" editas="canvas" style="width:252pt;height:184.1pt;mso-position-horizontal-relative:char;mso-position-vertical-relative:line" coordsize="32004,23374" o:gfxdata="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">
-                <v:shape id="_x0000_s1051" type="#_x0000_t75" style="position:absolute;width:32004;height:23374;visibility:visible;mso-wrap-style:square">
+              <v:group id="Canvas 10" o:spid="_x0000_s1050" editas="canvas" style="width:252pt;height:174.35pt;mso-position-horizontal-relative:char;mso-position-vertical-relative:line" coordsize="32004,22142" o:gfxdata="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">
+                <v:shape id="_x0000_s1051" type="#_x0000_t75" style="position:absolute;width:32004;height:22142;visibility:visible;mso-wrap-style:square">
                   <v:fill o:detectmouseclick="t"/>
                   <v:path o:connecttype="none"/>
                 </v:shape>
-                <v:shape id="Text Box 4" o:spid="_x0000_s1053" type="#_x0000_t202" style="position:absolute;top:18617;width:32004;height:4406;visibility:visible;mso-wrap-style:square;v-text-anchor:top" o:gfxdata="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" fillcolor="white [3201]" strokecolor="white [3212]" strokeweight=".5pt">
+                <v:shape id="Text Box 4" o:spid="_x0000_s1053" type="#_x0000_t202" style="position:absolute;top:18601;width:32004;height:3541;visibility:visible;mso-wrap-style:square;v-text-anchor:top" o:gfxdata="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" fillcolor="white [3201]" strokecolor="white [3212]" strokeweight=".5pt">
                   <v:textbox>
                     <w:txbxContent>
                       <w:p>
@@ -6621,23 +6567,7 @@
                             <w:sz w:val="16"/>
                             <w:szCs w:val="16"/>
                           </w:rPr>
-                          <w:t>Fig. 3</w:t>
-                        </w:r>
-                        <w:r>
-                          <w:rPr>
-                            <w:rFonts w:eastAsia="Times New Roman"/>
-                            <w:sz w:val="16"/>
-                            <w:szCs w:val="16"/>
-                          </w:rPr>
-                          <w:t>.  E</w:t>
-                        </w:r>
-                        <w:r>
-                          <w:rPr>
-                            <w:rFonts w:eastAsia="Times New Roman"/>
-                            <w:sz w:val="16"/>
-                            <w:szCs w:val="16"/>
-                          </w:rPr>
-                          <w:t>xperimental</w:t>
+                          <w:t>Fig. 3.  Experimental and MCNP absolute efficiency as a function of photon energy at position 1, centered on the Al end cap.</w:t>
                         </w:r>
                       </w:p>
                       <w:p>
@@ -6670,6 +6600,15 @@
         <w:ind w:firstLine="0"/>
       </w:pPr>
       <w:r>
+        <w:t>The results for position 2, displayed in Figure 4, showed a similar behavior as position 1, where the experimental efficiencies for lower energy photons varied drastically compared to the MCNP model.  The average relative difference was slightly better, 47.8%.</w:t>
+      </w:r>
+    </w:p>
+    <w:p>
+      <w:pPr>
+        <w:pStyle w:val="Text"/>
+        <w:ind w:firstLine="0"/>
+      </w:pPr>
+      <w:r>
         <w:rPr>
           <w:noProof/>
         </w:rPr>
@@ -6677,7 +6616,7 @@
           <mc:Choice Requires="wpc">
             <w:drawing>
               <wp:inline distT="0" distB="0" distL="0" distR="0" wp14:anchorId="2FDDC434" wp14:editId="69BCD967">
-                <wp:extent cx="3200400" cy="2341880"/>
+                <wp:extent cx="3200400" cy="2342366"/>
                 <wp:effectExtent l="0" t="0" r="19050" b="1270"/>
                 <wp:docPr id="13" name="Canvas 13"/>
                 <wp:cNvGraphicFramePr>
@@ -6696,7 +6635,7 @@
                           </pic:cNvPicPr>
                         </pic:nvPicPr>
                         <pic:blipFill>
-                          <a:blip r:embed="rId17">
+                          <a:blip r:embed="rId15">
                             <a:extLst>
                               <a:ext uri="{28A0092B-C50C-407E-A947-70E740481C1C}">
                                 <a14:useLocalDpi xmlns:a14="http://schemas.microsoft.com/office/drawing/2010/main" val="0"/>
@@ -6766,7 +6705,7 @@
                                   <w:sz w:val="16"/>
                                   <w:szCs w:val="16"/>
                                 </w:rPr>
-                                <w:t>Fig. 4.  Experimental</w:t>
+                                <w:t>Fig. 4.  Experimental and MCNP absolute efficiency as a function of photon energy at position, where the source is resting on the endcap, flush with the outer edge.</w:t>
                               </w:r>
                             </w:p>
                             <w:p>
@@ -6800,13 +6739,13 @@
           </mc:Choice>
           <mc:Fallback>
             <w:pict>
-              <v:group w14:anchorId="2FDDC434" id="Canvas 13" o:spid="_x0000_s1054" editas="canvas" style="width:252pt;height:184.4pt;mso-position-horizontal-relative:char;mso-position-vertical-relative:line" coordsize="32004,23418" o:gfxdata="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">
+              <v:group w14:anchorId="2FDDC434" id="Canvas 13" o:spid="_x0000_s1054" editas="canvas" style="width:252pt;height:184.45pt;mso-position-horizontal-relative:char;mso-position-vertical-relative:line" coordsize="32004,23418" o:gfxdata="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">
                 <v:shape id="_x0000_s1055" type="#_x0000_t75" style="position:absolute;width:32004;height:23418;visibility:visible;mso-wrap-style:square">
                   <v:fill o:detectmouseclick="t"/>
                   <v:path o:connecttype="none"/>
                 </v:shape>
                 <v:shape id="Picture 18" o:spid="_x0000_s1056" type="#_x0000_t75" style="position:absolute;left:3548;width:24892;height:18669;visibility:visible;mso-wrap-style:square" o:gfxdata="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">
-                  <v:imagedata r:id="rId18" o:title=""/>
+                  <v:imagedata r:id="rId16" o:title=""/>
                   <v:path arrowok="t"/>
                 </v:shape>
                 <v:shape id="Text Box 4" o:spid="_x0000_s1057" type="#_x0000_t202" style="position:absolute;top:18656;width:32004;height:4407;visibility:visible;mso-wrap-style:square;v-text-anchor:top" o:gfxdata="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" fillcolor="white [3201]" strokecolor="white [3212]" strokeweight=".5pt">
@@ -6824,7 +6763,7 @@
                             <w:sz w:val="16"/>
                             <w:szCs w:val="16"/>
                           </w:rPr>
-                          <w:t>Fig. 4.  Experimental</w:t>
+                          <w:t>Fig. 4.  Experimental and MCNP absolute efficiency as a function of photon energy at position, where the source is resting on the endcap, flush with the outer edge.</w:t>
                         </w:r>
                       </w:p>
                       <w:p>
@@ -6857,15 +6796,25 @@
         <w:ind w:firstLine="0"/>
       </w:pPr>
       <w:r>
+        <w:t>In Figure 5, the results showed a larger variance at lower energies, but following the same trend, matched higher energies much closer.</w:t>
+      </w:r>
+    </w:p>
+    <w:p>
+      <w:pPr>
+        <w:pStyle w:val="Text"/>
+        <w:ind w:firstLine="0"/>
+      </w:pPr>
+      <w:r>
         <w:rPr>
           <w:noProof/>
         </w:rPr>
+        <w:lastRenderedPageBreak/>
         <mc:AlternateContent>
           <mc:Choice Requires="wpc">
             <w:drawing>
               <wp:inline distT="0" distB="0" distL="0" distR="0" wp14:anchorId="2FDDC434" wp14:editId="69BCD967">
-                <wp:extent cx="3200400" cy="2317750"/>
-                <wp:effectExtent l="0" t="0" r="19050" b="6350"/>
+                <wp:extent cx="3200400" cy="2214656"/>
+                <wp:effectExtent l="0" t="0" r="19050" b="0"/>
                 <wp:docPr id="15" name="Canvas 15"/>
                 <wp:cNvGraphicFramePr>
                   <a:graphicFrameLocks xmlns:a="http://schemas.openxmlformats.org/drawingml/2006/main" noChangeAspect="1"/>
@@ -6883,7 +6832,7 @@
                           </pic:cNvPicPr>
                         </pic:nvPicPr>
                         <pic:blipFill>
-                          <a:blip r:embed="rId19">
+                          <a:blip r:embed="rId17">
                             <a:extLst>
                               <a:ext uri="{28A0092B-C50C-407E-A947-70E740481C1C}">
                                 <a14:useLocalDpi xmlns:a14="http://schemas.microsoft.com/office/drawing/2010/main" val="0"/>
@@ -6910,7 +6859,7 @@
                         <wps:spPr>
                           <a:xfrm>
                             <a:off x="0" y="1837847"/>
-                            <a:ext cx="3200400" cy="440690"/>
+                            <a:ext cx="3200400" cy="340810"/>
                           </a:xfrm>
                           <a:prstGeom prst="rect">
                             <a:avLst/>
@@ -6953,7 +6902,7 @@
                                   <w:sz w:val="16"/>
                                   <w:szCs w:val="16"/>
                                 </w:rPr>
-                                <w:t>Fig. 5.  Experimental</w:t>
+                                <w:t>Fig. 5.  Experimental and MCNP absolute efficiency as a function of photon energy at position 3, centered and 7 cm above the Al end cap.</w:t>
                               </w:r>
                             </w:p>
                             <w:p>
@@ -6987,16 +6936,16 @@
           </mc:Choice>
           <mc:Fallback>
             <w:pict>
-              <v:group w14:anchorId="2FDDC434" id="Canvas 15" o:spid="_x0000_s1058" editas="canvas" style="width:252pt;height:182.5pt;mso-position-horizontal-relative:char;mso-position-vertical-relative:line" coordsize="32004,23177" o:gfxdata="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">
-                <v:shape id="_x0000_s1059" type="#_x0000_t75" style="position:absolute;width:32004;height:23177;visibility:visible;mso-wrap-style:square">
+              <v:group w14:anchorId="2FDDC434" id="Canvas 15" o:spid="_x0000_s1058" editas="canvas" style="width:252pt;height:174.4pt;mso-position-horizontal-relative:char;mso-position-vertical-relative:line" coordsize="32004,22142" o:gfxdata="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">
+                <v:shape id="_x0000_s1059" type="#_x0000_t75" style="position:absolute;width:32004;height:22142;visibility:visible;mso-wrap-style:square">
                   <v:fill o:detectmouseclick="t"/>
                   <v:path o:connecttype="none"/>
                 </v:shape>
                 <v:shape id="Picture 19" o:spid="_x0000_s1060" type="#_x0000_t75" style="position:absolute;left:3547;width:24892;height:18669;visibility:visible;mso-wrap-style:square" o:gfxdata="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">
-                  <v:imagedata r:id="rId20" o:title=""/>
+                  <v:imagedata r:id="rId18" o:title=""/>
                   <v:path arrowok="t"/>
                 </v:shape>
-                <v:shape id="Text Box 4" o:spid="_x0000_s1061" type="#_x0000_t202" style="position:absolute;top:18378;width:32004;height:4407;visibility:visible;mso-wrap-style:square;v-text-anchor:top" o:gfxdata="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" fillcolor="white [3201]" strokecolor="white [3212]" strokeweight=".5pt">
+                <v:shape id="Text Box 4" o:spid="_x0000_s1061" type="#_x0000_t202" style="position:absolute;top:18378;width:32004;height:3408;visibility:visible;mso-wrap-style:square;v-text-anchor:top" o:gfxdata="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" fillcolor="white [3201]" strokecolor="white [3212]" strokeweight=".5pt">
                   <v:textbox>
                     <w:txbxContent>
                       <w:p>
@@ -7011,7 +6960,7 @@
                             <w:sz w:val="16"/>
                             <w:szCs w:val="16"/>
                           </w:rPr>
-                          <w:t>Fig. 5.  Experimental</w:t>
+                          <w:t>Fig. 5.  Experimental and MCNP absolute efficiency as a function of photon energy at position 3, centered and 7 cm above the Al end cap.</w:t>
                         </w:r>
                       </w:p>
                       <w:p>
@@ -7044,15 +6993,23 @@
         <w:ind w:firstLine="0"/>
       </w:pPr>
       <w:r>
+        <w:t>When the source was placed down the side of the HPGe detector, Figure 6, the experimental and MCNP efficiencies were not in agreement, with an average relative difference of 452%.</w:t>
+      </w:r>
+    </w:p>
+    <w:p>
+      <w:pPr>
+        <w:pStyle w:val="Text"/>
+        <w:ind w:firstLine="0"/>
+      </w:pPr>
+      <w:r>
         <w:rPr>
           <w:noProof/>
         </w:rPr>
-        <w:lastRenderedPageBreak/>
         <mc:AlternateContent>
           <mc:Choice Requires="wpc">
             <w:drawing>
               <wp:inline distT="0" distB="0" distL="0" distR="0" wp14:anchorId="2FDDC434" wp14:editId="69BCD967">
-                <wp:extent cx="3200400" cy="2326309"/>
+                <wp:extent cx="3200400" cy="2215079"/>
                 <wp:effectExtent l="0" t="0" r="19050" b="0"/>
                 <wp:docPr id="17" name="Canvas 17"/>
                 <wp:cNvGraphicFramePr>
@@ -7071,7 +7028,7 @@
                           </pic:cNvPicPr>
                         </pic:nvPicPr>
                         <pic:blipFill>
-                          <a:blip r:embed="rId21">
+                          <a:blip r:embed="rId19">
                             <a:extLst>
                               <a:ext uri="{28A0092B-C50C-407E-A947-70E740481C1C}">
                                 <a14:useLocalDpi xmlns:a14="http://schemas.microsoft.com/office/drawing/2010/main" val="0"/>
@@ -7097,8 +7054,8 @@
                         <wps:cNvSpPr txBox="1"/>
                         <wps:spPr>
                           <a:xfrm>
-                            <a:off x="0" y="1849774"/>
-                            <a:ext cx="3200400" cy="440690"/>
+                            <a:off x="0" y="1849048"/>
+                            <a:ext cx="3200400" cy="330317"/>
                           </a:xfrm>
                           <a:prstGeom prst="rect">
                             <a:avLst/>
@@ -7141,23 +7098,7 @@
                                   <w:sz w:val="16"/>
                                   <w:szCs w:val="16"/>
                                 </w:rPr>
-                                <w:t>Fig. 6</w:t>
-                              </w:r>
-                              <w:r>
-                                <w:rPr>
-                                  <w:rFonts w:eastAsia="Times New Roman"/>
-                                  <w:sz w:val="16"/>
-                                  <w:szCs w:val="16"/>
-                                </w:rPr>
-                                <w:t>.  Experimenta</w:t>
-                              </w:r>
-                              <w:r>
-                                <w:rPr>
-                                  <w:rFonts w:eastAsia="Times New Roman"/>
-                                  <w:sz w:val="16"/>
-                                  <w:szCs w:val="16"/>
-                                </w:rPr>
-                                <w:t>l</w:t>
+                                <w:t>Fig. 6.  Experimental and MCNP absolute efficiency as a function of photon energy at position 4, 6 inches down the side of the Al casing.</w:t>
                               </w:r>
                             </w:p>
                             <w:p>
@@ -7191,16 +7132,16 @@
           </mc:Choice>
           <mc:Fallback>
             <w:pict>
-              <v:group w14:anchorId="2FDDC434" id="Canvas 17" o:spid="_x0000_s1062" editas="canvas" style="width:252pt;height:183.15pt;mso-position-horizontal-relative:char;mso-position-vertical-relative:line" coordsize="32004,23260" o:gfxdata="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">
-                <v:shape id="_x0000_s1063" type="#_x0000_t75" style="position:absolute;width:32004;height:23260;visibility:visible;mso-wrap-style:square">
+              <v:group w14:anchorId="2FDDC434" id="Canvas 17" o:spid="_x0000_s1062" editas="canvas" style="width:252pt;height:174.4pt;mso-position-horizontal-relative:char;mso-position-vertical-relative:line" coordsize="32004,22148" o:gfxdata="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">
+                <v:shape id="_x0000_s1063" type="#_x0000_t75" style="position:absolute;width:32004;height:22148;visibility:visible;mso-wrap-style:square">
                   <v:fill o:detectmouseclick="t"/>
                   <v:path o:connecttype="none"/>
                 </v:shape>
                 <v:shape id="Picture 20" o:spid="_x0000_s1064" type="#_x0000_t75" style="position:absolute;left:3548;width:24892;height:18669;visibility:visible;mso-wrap-style:square" o:gfxdata="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">
-                  <v:imagedata r:id="rId22" o:title=""/>
+                  <v:imagedata r:id="rId20" o:title=""/>
                   <v:path arrowok="t"/>
                 </v:shape>
-                <v:shape id="Text Box 4" o:spid="_x0000_s1065" type="#_x0000_t202" style="position:absolute;top:18497;width:32004;height:4407;visibility:visible;mso-wrap-style:square;v-text-anchor:top" o:gfxdata="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" fillcolor="white [3201]" strokecolor="white [3212]" strokeweight=".5pt">
+                <v:shape id="Text Box 4" o:spid="_x0000_s1065" type="#_x0000_t202" style="position:absolute;top:18490;width:32004;height:3303;visibility:visible;mso-wrap-style:square;v-text-anchor:top" o:gfxdata="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" fillcolor="white [3201]" strokecolor="white [3212]" strokeweight=".5pt">
                   <v:textbox>
                     <w:txbxContent>
                       <w:p>
@@ -7215,23 +7156,7 @@
                             <w:sz w:val="16"/>
                             <w:szCs w:val="16"/>
                           </w:rPr>
-                          <w:t>Fig. 6</w:t>
-                        </w:r>
-                        <w:r>
-                          <w:rPr>
-                            <w:rFonts w:eastAsia="Times New Roman"/>
-                            <w:sz w:val="16"/>
-                            <w:szCs w:val="16"/>
-                          </w:rPr>
-                          <w:t>.  Experimenta</w:t>
-                        </w:r>
-                        <w:r>
-                          <w:rPr>
-                            <w:rFonts w:eastAsia="Times New Roman"/>
-                            <w:sz w:val="16"/>
-                            <w:szCs w:val="16"/>
-                          </w:rPr>
-                          <w:t>l</w:t>
+                          <w:t>Fig. 6.  Experimental and MCNP absolute efficiency as a function of photon energy at position 4, 6 inches down the side of the Al casing.</w:t>
                         </w:r>
                       </w:p>
                       <w:p>
@@ -7264,6 +7189,30 @@
         <w:ind w:firstLine="0"/>
       </w:pPr>
       <w:r>
+        <w:t>The results for the final position, Figure 7, for a source offset and 13 cm above the detector</w:t>
+      </w:r>
+      <w:r>
+        <w:t xml:space="preserve">, had a </w:t>
+      </w:r>
+      <w:r>
+        <w:t xml:space="preserve">similar </w:t>
+      </w:r>
+      <w:r>
+        <w:t xml:space="preserve">efficiency curve shape </w:t>
+      </w:r>
+      <w:r>
+        <w:t>to positions 1, 2, and 3.</w:t>
+      </w:r>
+      <w:r>
+        <w:t xml:space="preserve">  Comparing all five positions, it is evident that there is a lot more photon attenuation in experimental data, compared to what is occurring in the MCNP model.</w:t>
+      </w:r>
+    </w:p>
+    <w:p>
+      <w:pPr>
+        <w:pStyle w:val="Text"/>
+        <w:ind w:firstLine="0"/>
+      </w:pPr>
+      <w:r>
         <w:rPr>
           <w:noProof/>
         </w:rPr>
@@ -7271,8 +7220,8 @@
           <mc:Choice Requires="wpc">
             <w:drawing>
               <wp:inline distT="0" distB="0" distL="0" distR="0" wp14:anchorId="73FF6113" wp14:editId="273C0EB1">
-                <wp:extent cx="3200400" cy="2343001"/>
-                <wp:effectExtent l="0" t="0" r="19050" b="635"/>
+                <wp:extent cx="3200400" cy="2218181"/>
+                <wp:effectExtent l="0" t="0" r="19050" b="0"/>
                 <wp:docPr id="22" name="Canvas 22"/>
                 <wp:cNvGraphicFramePr>
                   <a:graphicFrameLocks xmlns:a="http://schemas.openxmlformats.org/drawingml/2006/main" noChangeAspect="1"/>
@@ -7290,7 +7239,7 @@
                           </pic:cNvPicPr>
                         </pic:nvPicPr>
                         <pic:blipFill>
-                          <a:blip r:embed="rId23">
+                          <a:blip r:embed="rId21">
                             <a:extLst>
                               <a:ext uri="{28A0092B-C50C-407E-A947-70E740481C1C}">
                                 <a14:useLocalDpi xmlns:a14="http://schemas.microsoft.com/office/drawing/2010/main" val="0"/>
@@ -7316,8 +7265,8 @@
                         <wps:cNvSpPr txBox="1"/>
                         <wps:spPr>
                           <a:xfrm>
-                            <a:off x="0" y="1866652"/>
-                            <a:ext cx="3200400" cy="440690"/>
+                            <a:off x="0" y="1866266"/>
+                            <a:ext cx="3200400" cy="316368"/>
                           </a:xfrm>
                           <a:prstGeom prst="rect">
                             <a:avLst/>
@@ -7360,31 +7309,7 @@
                                   <w:sz w:val="16"/>
                                   <w:szCs w:val="16"/>
                                 </w:rPr>
-                                <w:t xml:space="preserve">Fig. </w:t>
-                              </w:r>
-                              <w:r>
-                                <w:rPr>
-                                  <w:rFonts w:eastAsia="Times New Roman"/>
-                                  <w:sz w:val="16"/>
-                                  <w:szCs w:val="16"/>
-                                </w:rPr>
-                                <w:t>7</w:t>
-                              </w:r>
-                              <w:r>
-                                <w:rPr>
-                                  <w:rFonts w:eastAsia="Times New Roman"/>
-                                  <w:sz w:val="16"/>
-                                  <w:szCs w:val="16"/>
-                                </w:rPr>
-                                <w:t xml:space="preserve">.  </w:t>
-                              </w:r>
-                              <w:r>
-                                <w:rPr>
-                                  <w:rFonts w:eastAsia="Times New Roman"/>
-                                  <w:sz w:val="16"/>
-                                  <w:szCs w:val="16"/>
-                                </w:rPr>
-                                <w:t>Experimental</w:t>
+                                <w:t>Fig. 7.  Experimental and MCNP absolute efficiency as a function of photon energy at position 5, offset 13 cm above the detector.</w:t>
                               </w:r>
                             </w:p>
                             <w:p>
@@ -7418,16 +7343,16 @@
           </mc:Choice>
           <mc:Fallback>
             <w:pict>
-              <v:group w14:anchorId="73FF6113" id="Canvas 22" o:spid="_x0000_s1066" editas="canvas" style="width:252pt;height:184.5pt;mso-position-horizontal-relative:char;mso-position-vertical-relative:line" coordsize="32004,23425" o:gfxdata="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">
-                <v:shape id="_x0000_s1067" type="#_x0000_t75" style="position:absolute;width:32004;height:23425;visibility:visible;mso-wrap-style:square">
+              <v:group w14:anchorId="73FF6113" id="Canvas 22" o:spid="_x0000_s1066" editas="canvas" style="width:252pt;height:174.65pt;mso-position-horizontal-relative:char;mso-position-vertical-relative:line" coordsize="32004,22180" o:gfxdata="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">
+                <v:shape id="_x0000_s1067" type="#_x0000_t75" style="position:absolute;width:32004;height:22180;visibility:visible;mso-wrap-style:square">
                   <v:fill o:detectmouseclick="t"/>
                   <v:path o:connecttype="none"/>
                 </v:shape>
                 <v:shape id="Picture 23" o:spid="_x0000_s1068" type="#_x0000_t75" style="position:absolute;left:3519;width:24892;height:18669;visibility:visible;mso-wrap-style:square" o:gfxdata="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">
-                  <v:imagedata r:id="rId24" o:title=""/>
+                  <v:imagedata r:id="rId22" o:title=""/>
                   <v:path arrowok="t"/>
                 </v:shape>
-                <v:shape id="Text Box 4" o:spid="_x0000_s1069" type="#_x0000_t202" style="position:absolute;top:18666;width:32004;height:4407;visibility:visible;mso-wrap-style:square;v-text-anchor:top" o:gfxdata="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" fillcolor="white [3201]" strokecolor="white [3212]" strokeweight=".5pt">
+                <v:shape id="Text Box 4" o:spid="_x0000_s1069" type="#_x0000_t202" style="position:absolute;top:18662;width:32004;height:3164;visibility:visible;mso-wrap-style:square;v-text-anchor:top" o:gfxdata="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" fillcolor="white [3201]" strokecolor="white [3212]" strokeweight=".5pt">
                   <v:textbox>
                     <w:txbxContent>
                       <w:p>
@@ -7442,31 +7367,7 @@
                             <w:sz w:val="16"/>
                             <w:szCs w:val="16"/>
                           </w:rPr>
-                          <w:t xml:space="preserve">Fig. </w:t>
-                        </w:r>
-                        <w:r>
-                          <w:rPr>
-                            <w:rFonts w:eastAsia="Times New Roman"/>
-                            <w:sz w:val="16"/>
-                            <w:szCs w:val="16"/>
-                          </w:rPr>
-                          <w:t>7</w:t>
-                        </w:r>
-                        <w:r>
-                          <w:rPr>
-                            <w:rFonts w:eastAsia="Times New Roman"/>
-                            <w:sz w:val="16"/>
-                            <w:szCs w:val="16"/>
-                          </w:rPr>
-                          <w:t xml:space="preserve">.  </w:t>
-                        </w:r>
-                        <w:r>
-                          <w:rPr>
-                            <w:rFonts w:eastAsia="Times New Roman"/>
-                            <w:sz w:val="16"/>
-                            <w:szCs w:val="16"/>
-                          </w:rPr>
-                          <w:t>Experimental</w:t>
+                          <w:t>Fig. 7.  Experimental and MCNP absolute efficiency as a function of photon energy at position 5, offset 13 cm above the detector.</w:t>
                         </w:r>
                       </w:p>
                       <w:p>
@@ -7498,6 +7399,12 @@
         <w:pStyle w:val="Text"/>
         <w:ind w:firstLine="0"/>
       </w:pPr>
+      <w:r>
+        <w:t xml:space="preserve">After running through all combinations, the final parameters outputted by the automated optimization code can be found in Table 4.  Most of the adjustments for each source position were </w:t>
+      </w:r>
+      <w:r>
+        <w:t>similar, where the top deadlayer was increased, and the crystal length was shortened.</w:t>
+      </w:r>
     </w:p>
     <w:tbl>
       <w:tblPr>
@@ -8431,7 +8338,7 @@
                 <w:sz w:val="12"/>
                 <w:szCs w:val="12"/>
               </w:rPr>
-              <w:t>0.01016</w:t>
+              <w:t>0.010</w:t>
             </w:r>
           </w:p>
         </w:tc>
@@ -8614,7 +8521,7 @@
                 <w:sz w:val="12"/>
                 <w:szCs w:val="12"/>
               </w:rPr>
-              <w:t>0.00003</w:t>
+              <w:t>3E-05</w:t>
             </w:r>
           </w:p>
         </w:tc>
@@ -8797,7 +8704,7 @@
                 <w:sz w:val="12"/>
                 <w:szCs w:val="12"/>
               </w:rPr>
-              <w:t>0.00003</w:t>
+              <w:t>3E-05</w:t>
             </w:r>
           </w:p>
         </w:tc>
@@ -9497,6 +9404,24 @@
         </w:tc>
       </w:tr>
     </w:tbl>
+    <w:p>
+      <w:pPr>
+        <w:pStyle w:val="Text"/>
+        <w:ind w:firstLine="0"/>
+      </w:pPr>
+    </w:p>
+    <w:p>
+      <w:pPr>
+        <w:pStyle w:val="Text"/>
+        <w:ind w:firstLine="0"/>
+      </w:pPr>
+      <w:r>
+        <w:t>After outputting the results, and examining a consistent trend, where the efficiency curves matched well at higher energies but poorly at energies below 159 keV, another optimization trial was performed at position 3.</w:t>
+      </w:r>
+      <w:r>
+        <w:t xml:space="preserve">  For this case, the optimization code neglected all energies below 159 keV, and the results can be seen in Figure 8 and Table 5.  A stronger agreement was found between experimental and MCNP calculated efficiencies, where the average relative difference was 2.4 %.  Also the range for the top deadlayer was increased, to cause more photon attenuation and potentially provide better results.</w:t>
+      </w:r>
+    </w:p>
     <w:p>
       <w:pPr>
         <w:pStyle w:val="Text"/>
@@ -9535,7 +9460,7 @@
                           </pic:cNvPicPr>
                         </pic:nvPicPr>
                         <pic:blipFill>
-                          <a:blip r:embed="rId25">
+                          <a:blip r:embed="rId23">
                             <a:extLst>
                               <a:ext uri="{28A0092B-C50C-407E-A947-70E740481C1C}">
                                 <a14:useLocalDpi xmlns:a14="http://schemas.microsoft.com/office/drawing/2010/main" val="0"/>
@@ -9605,7 +9530,7 @@
                                   <w:sz w:val="16"/>
                                   <w:szCs w:val="16"/>
                                 </w:rPr>
-                                <w:t>Fig. 8.  Experimental</w:t>
+                                <w:t>Fig. 8.  Experimental and MCNP absolute efficiency as a function of photon energy at position 3 for energies 159 keV and higher.</w:t>
                               </w:r>
                             </w:p>
                             <w:p>
@@ -9645,7 +9570,7 @@
                   <v:path o:connecttype="none"/>
                 </v:shape>
                 <v:shape id="Picture 26" o:spid="_x0000_s1072" type="#_x0000_t75" style="position:absolute;left:3519;width:24892;height:18669;visibility:visible;mso-wrap-style:square" o:gfxdata="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">
-                  <v:imagedata r:id="rId26" o:title=""/>
+                  <v:imagedata r:id="rId24" o:title=""/>
                   <v:path arrowok="t"/>
                 </v:shape>
                 <v:shape id="Text Box 4" o:spid="_x0000_s1073" type="#_x0000_t202" style="position:absolute;top:18457;width:32004;height:4407;visibility:visible;mso-wrap-style:square;v-text-anchor:top" o:gfxdata="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" fillcolor="white [3201]" strokecolor="white [3212]" strokeweight=".5pt">
@@ -9663,7 +9588,7 @@
                             <w:sz w:val="16"/>
                             <w:szCs w:val="16"/>
                           </w:rPr>
-                          <w:t>Fig. 8.  Experimental</w:t>
+                          <w:t>Fig. 8.  Experimental and MCNP absolute efficiency as a function of photon energy at position 3 for energies 159 keV and higher.</w:t>
                         </w:r>
                       </w:p>
                       <w:p>
@@ -10905,6 +10830,286 @@
         <w:pStyle w:val="Text"/>
         <w:ind w:firstLine="0"/>
       </w:pPr>
+      <w:r>
+        <w:lastRenderedPageBreak/>
+        <w:t xml:space="preserve">Using the optimized position 3 MCNP input deck, where photon energies below 159 keV were neglected, an adjoint flux contour plot was generated using ADVANTG and </w:t>
+      </w:r>
+      <w:proofErr w:type="spellStart"/>
+      <w:r>
+        <w:t>VisIT</w:t>
+      </w:r>
+      <w:proofErr w:type="spellEnd"/>
+      <w:r>
+        <w:t>.  Figure 9 represents the integral adjoint flux over all photon energies, representing the detectors adjoint response.</w:t>
+      </w:r>
+      <w:r>
+        <w:t xml:space="preserve">  From the adjoint flux response, it is evident that a photon is less likely to be absorbed near edges, and above the coaxial.</w:t>
+      </w:r>
+    </w:p>
+    <w:p>
+      <w:pPr>
+        <w:pStyle w:val="Text"/>
+        <w:ind w:firstLine="0"/>
+      </w:pPr>
+    </w:p>
+    <w:p>
+      <w:pPr>
+        <w:pStyle w:val="Text"/>
+        <w:ind w:firstLine="0"/>
+      </w:pPr>
+      <w:r>
+        <w:rPr>
+          <w:noProof/>
+        </w:rPr>
+        <mc:AlternateContent>
+          <mc:Choice Requires="wpc">
+            <w:drawing>
+              <wp:inline distT="0" distB="0" distL="0" distR="0">
+                <wp:extent cx="3200400" cy="2365581"/>
+                <wp:effectExtent l="0" t="0" r="19050" b="0"/>
+                <wp:docPr id="8" name="Canvas 8"/>
+                <wp:cNvGraphicFramePr>
+                  <a:graphicFrameLocks xmlns:a="http://schemas.openxmlformats.org/drawingml/2006/main" noChangeAspect="1"/>
+                </wp:cNvGraphicFramePr>
+                <a:graphic xmlns:a="http://schemas.openxmlformats.org/drawingml/2006/main">
+                  <a:graphicData uri="http://schemas.microsoft.com/office/word/2010/wordprocessingCanvas">
+                    <wpc:wpc>
+                      <wpc:bg/>
+                      <wpc:whole/>
+                      <pic:pic xmlns:pic="http://schemas.openxmlformats.org/drawingml/2006/picture">
+                        <pic:nvPicPr>
+                          <pic:cNvPr id="46" name="Picture 46"/>
+                          <pic:cNvPicPr/>
+                        </pic:nvPicPr>
+                        <pic:blipFill rotWithShape="1">
+                          <a:blip r:embed="rId25">
+                            <a:extLst>
+                              <a:ext uri="{28A0092B-C50C-407E-A947-70E740481C1C}">
+                                <a14:useLocalDpi xmlns:a14="http://schemas.microsoft.com/office/drawing/2010/main" val="0"/>
+                              </a:ext>
+                            </a:extLst>
+                          </a:blip>
+                          <a:srcRect l="22874" r="11106"/>
+                          <a:stretch/>
+                        </pic:blipFill>
+                        <pic:spPr bwMode="auto">
+                          <a:xfrm>
+                            <a:off x="691761" y="0"/>
+                            <a:ext cx="1815197" cy="1866900"/>
+                          </a:xfrm>
+                          <a:prstGeom prst="rect">
+                            <a:avLst/>
+                          </a:prstGeom>
+                          <a:noFill/>
+                          <a:ln>
+                            <a:noFill/>
+                          </a:ln>
+                          <a:extLst>
+                            <a:ext uri="{53640926-AAD7-44D8-BBD7-CCE9431645EC}">
+                              <a14:shadowObscured xmlns:a14="http://schemas.microsoft.com/office/drawing/2010/main"/>
+                            </a:ext>
+                          </a:extLst>
+                        </pic:spPr>
+                      </pic:pic>
+                      <pic:pic xmlns:pic="http://schemas.openxmlformats.org/drawingml/2006/picture">
+                        <pic:nvPicPr>
+                          <pic:cNvPr id="47" name="Picture 47"/>
+                          <pic:cNvPicPr/>
+                        </pic:nvPicPr>
+                        <pic:blipFill rotWithShape="1">
+                          <a:blip r:embed="rId26"/>
+                          <a:srcRect t="9653" r="77124" b="61001"/>
+                          <a:stretch/>
+                        </pic:blipFill>
+                        <pic:spPr bwMode="auto">
+                          <a:xfrm>
+                            <a:off x="2517684" y="0"/>
+                            <a:ext cx="682716" cy="766205"/>
+                          </a:xfrm>
+                          <a:prstGeom prst="rect">
+                            <a:avLst/>
+                          </a:prstGeom>
+                          <a:ln>
+                            <a:noFill/>
+                          </a:ln>
+                          <a:extLst>
+                            <a:ext uri="{53640926-AAD7-44D8-BBD7-CCE9431645EC}">
+                              <a14:shadowObscured xmlns:a14="http://schemas.microsoft.com/office/drawing/2010/main"/>
+                            </a:ext>
+                          </a:extLst>
+                        </pic:spPr>
+                      </pic:pic>
+                      <wps:wsp>
+                        <wps:cNvPr id="48" name="Text Box 4"/>
+                        <wps:cNvSpPr txBox="1"/>
+                        <wps:spPr>
+                          <a:xfrm>
+                            <a:off x="0" y="1877124"/>
+                            <a:ext cx="3200400" cy="452608"/>
+                          </a:xfrm>
+                          <a:prstGeom prst="rect">
+                            <a:avLst/>
+                          </a:prstGeom>
+                          <a:solidFill>
+                            <a:schemeClr val="lt1"/>
+                          </a:solidFill>
+                          <a:ln w="6350">
+                            <a:solidFill>
+                              <a:schemeClr val="bg1"/>
+                            </a:solidFill>
+                          </a:ln>
+                          <a:effectLst/>
+                        </wps:spPr>
+                        <wps:style>
+                          <a:lnRef idx="0">
+                            <a:schemeClr val="accent1"/>
+                          </a:lnRef>
+                          <a:fillRef idx="0">
+                            <a:schemeClr val="accent1"/>
+                          </a:fillRef>
+                          <a:effectRef idx="0">
+                            <a:schemeClr val="accent1"/>
+                          </a:effectRef>
+                          <a:fontRef idx="minor">
+                            <a:schemeClr val="dk1"/>
+                          </a:fontRef>
+                        </wps:style>
+                        <wps:txbx>
+                          <w:txbxContent>
+                            <w:p>
+                              <w:pPr>
+                                <w:pStyle w:val="NormalWeb"/>
+                                <w:spacing w:before="0" w:beforeAutospacing="0" w:after="0" w:afterAutospacing="0"/>
+                                <w:jc w:val="both"/>
+                              </w:pPr>
+                              <w:r>
+                                <w:rPr>
+                                  <w:rFonts w:eastAsia="Times New Roman"/>
+                                  <w:sz w:val="16"/>
+                                  <w:szCs w:val="16"/>
+                                </w:rPr>
+                                <w:t xml:space="preserve">Fig. 9.  Adjoint photon flux generated from the optimized detector configuration for a source at position 3.  The plot was generated using ADVANTG, and editing in </w:t>
+                              </w:r>
+                              <w:proofErr w:type="spellStart"/>
+                              <w:r>
+                                <w:rPr>
+                                  <w:rFonts w:eastAsia="Times New Roman"/>
+                                  <w:sz w:val="16"/>
+                                  <w:szCs w:val="16"/>
+                                </w:rPr>
+                                <w:t>VisIt</w:t>
+                              </w:r>
+                              <w:proofErr w:type="spellEnd"/>
+                              <w:r>
+                                <w:rPr>
+                                  <w:rFonts w:eastAsia="Times New Roman"/>
+                                  <w:sz w:val="16"/>
+                                  <w:szCs w:val="16"/>
+                                </w:rPr>
+                                <w:t>.</w:t>
+                              </w:r>
+                            </w:p>
+                            <w:p>
+                              <w:pPr>
+                                <w:pStyle w:val="NormalWeb"/>
+                                <w:spacing w:before="0" w:beforeAutospacing="0" w:after="0" w:afterAutospacing="0"/>
+                              </w:pPr>
+                              <w:r>
+                                <w:rPr>
+                                  <w:rFonts w:eastAsia="Times New Roman"/>
+                                  <w:sz w:val="20"/>
+                                  <w:szCs w:val="20"/>
+                                </w:rPr>
+                                <w:t> </w:t>
+                              </w:r>
+                            </w:p>
+                          </w:txbxContent>
+                        </wps:txbx>
+                        <wps:bodyPr rot="0" spcFirstLastPara="0" vert="horz" wrap="square" lIns="91440" tIns="45720" rIns="91440" bIns="45720" numCol="1" spcCol="0" rtlCol="0" fromWordArt="0" anchor="t" anchorCtr="0" forceAA="0" compatLnSpc="1">
+                          <a:prstTxWarp prst="textNoShape">
+                            <a:avLst/>
+                          </a:prstTxWarp>
+                          <a:noAutofit/>
+                        </wps:bodyPr>
+                      </wps:wsp>
+                    </wpc:wpc>
+                  </a:graphicData>
+                </a:graphic>
+              </wp:inline>
+            </w:drawing>
+          </mc:Choice>
+          <mc:Fallback>
+            <w:pict>
+              <v:group id="Canvas 8" o:spid="_x0000_s1074" editas="canvas" style="width:252pt;height:186.25pt;mso-position-horizontal-relative:char;mso-position-vertical-relative:line" coordsize="32004,23653" o:gfxdata="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">
+                <v:shape id="_x0000_s1075" type="#_x0000_t75" style="position:absolute;width:32004;height:23653;visibility:visible;mso-wrap-style:square">
+                  <v:fill o:detectmouseclick="t"/>
+                  <v:path o:connecttype="none"/>
+                </v:shape>
+                <v:shape id="Picture 46" o:spid="_x0000_s1076" type="#_x0000_t75" style="position:absolute;left:6917;width:18152;height:18669;visibility:visible;mso-wrap-style:square" o:gfxdata="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">
+                  <v:imagedata r:id="rId27" o:title="" cropleft="14991f" cropright="7278f"/>
+                </v:shape>
+                <v:shape id="Picture 47" o:spid="_x0000_s1077" type="#_x0000_t75" style="position:absolute;left:25176;width:6828;height:7662;visibility:visible;mso-wrap-style:square" o:gfxdata="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">
+                  <v:imagedata r:id="rId28" o:title="" croptop="6326f" cropbottom="39978f" cropright="50544f"/>
+                </v:shape>
+                <v:shape id="Text Box 4" o:spid="_x0000_s1078" type="#_x0000_t202" style="position:absolute;top:18771;width:32004;height:4526;visibility:visible;mso-wrap-style:square;v-text-anchor:top" o:gfxdata="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" fillcolor="white [3201]" strokecolor="white [3212]" strokeweight=".5pt">
+                  <v:textbox>
+                    <w:txbxContent>
+                      <w:p>
+                        <w:pPr>
+                          <w:pStyle w:val="NormalWeb"/>
+                          <w:spacing w:before="0" w:beforeAutospacing="0" w:after="0" w:afterAutospacing="0"/>
+                          <w:jc w:val="both"/>
+                        </w:pPr>
+                        <w:r>
+                          <w:rPr>
+                            <w:rFonts w:eastAsia="Times New Roman"/>
+                            <w:sz w:val="16"/>
+                            <w:szCs w:val="16"/>
+                          </w:rPr>
+                          <w:t xml:space="preserve">Fig. 9.  Adjoint photon flux generated from the optimized detector configuration for a source at position 3.  The plot was generated using ADVANTG, and editing in </w:t>
+                        </w:r>
+                        <w:proofErr w:type="spellStart"/>
+                        <w:r>
+                          <w:rPr>
+                            <w:rFonts w:eastAsia="Times New Roman"/>
+                            <w:sz w:val="16"/>
+                            <w:szCs w:val="16"/>
+                          </w:rPr>
+                          <w:t>VisIt</w:t>
+                        </w:r>
+                        <w:proofErr w:type="spellEnd"/>
+                        <w:r>
+                          <w:rPr>
+                            <w:rFonts w:eastAsia="Times New Roman"/>
+                            <w:sz w:val="16"/>
+                            <w:szCs w:val="16"/>
+                          </w:rPr>
+                          <w:t>.</w:t>
+                        </w:r>
+                      </w:p>
+                      <w:p>
+                        <w:pPr>
+                          <w:pStyle w:val="NormalWeb"/>
+                          <w:spacing w:before="0" w:beforeAutospacing="0" w:after="0" w:afterAutospacing="0"/>
+                        </w:pPr>
+                        <w:r>
+                          <w:rPr>
+                            <w:rFonts w:eastAsia="Times New Roman"/>
+                            <w:sz w:val="20"/>
+                            <w:szCs w:val="20"/>
+                          </w:rPr>
+                          <w:t> </w:t>
+                        </w:r>
+                      </w:p>
+                    </w:txbxContent>
+                  </v:textbox>
+                </v:shape>
+                <w10:anchorlock/>
+              </v:group>
+            </w:pict>
+          </mc:Fallback>
+        </mc:AlternateContent>
+      </w:r>
     </w:p>
     <w:p>
       <w:pPr>
@@ -10918,6 +11123,106 @@
           <w:color w:val="FF0000"/>
         </w:rPr>
         <w:t>Conclusion</w:t>
+      </w:r>
+    </w:p>
+    <w:p>
+      <w:pPr>
+        <w:pStyle w:val="Text"/>
+        <w:ind w:firstLine="0"/>
+      </w:pPr>
+      <w:r>
+        <w:t>The automated parametric optimization method was able to produce an HPGe MCNP model that can represent the absolute efficiency between energies of 159 keV to 1.836 MeV, with a relative difference less than 5.9% for sources placed 7 cm above the detector.  Most likely, the method can also produce similar results for source farther away.  Areas where the method fails to resemble experimentally obtained efficiencies are at low photon energies, and locations where there would be internal components holding the Ge crystal in place, such as position 2 and 4 source positions.</w:t>
+      </w:r>
+      <w:r>
+        <w:t xml:space="preserve">  Regions where there are more attenuation layers, means there will also be more secondary radiation produced, which was not accounted for in this model.  There is potentially abnormalities in the provided experimental data itself, and so more measurements should be taken, but with single monenergistic sources, not a multi-nuclide source, to minimize coincident interactions between different photon energies, escape peaks, and Compton continuum interferences.</w:t>
+      </w:r>
+    </w:p>
+    <w:p>
+      <w:pPr>
+        <w:pStyle w:val="Text"/>
+        <w:ind w:firstLine="0"/>
+      </w:pPr>
+      <w:r>
+        <w:tab/>
+        <w:t>The results also show that a better understanding of how to model lower energy photons in MCNP is required.  This means a more detailed description of the internal components is required along with possibly performing X-ray scans of the detector, if the manufacturer is unable to provide a more detailed schematic.</w:t>
+      </w:r>
+      <w:r>
+        <w:t xml:space="preserve">  The optimization method does not account for realistically impossible dimensions, other than ensuring layers do not overlap.  And by having X-ray scans, more precise dimensions can be used in the base model allowing for a better comparison of the differences in radiation transport in MCNP and reality.</w:t>
+      </w:r>
+    </w:p>
+    <w:p>
+      <w:pPr>
+        <w:pStyle w:val="Text"/>
+        <w:ind w:firstLine="0"/>
+        <w:rPr>
+          <w:color w:val="FF0000"/>
+        </w:rPr>
+      </w:pPr>
+      <w:r>
+        <w:tab/>
+      </w:r>
+      <w:r>
+        <w:rPr>
+          <w:color w:val="FF0000"/>
+        </w:rPr>
+        <w:t>[Add optimization code conclusions]</w:t>
+      </w:r>
+      <w:r>
+        <w:rPr>
+          <w:color w:val="FF0000"/>
+        </w:rPr>
+        <w:t xml:space="preserve"> words </w:t>
+      </w:r>
+      <w:proofErr w:type="spellStart"/>
+      <w:r>
+        <w:rPr>
+          <w:color w:val="FF0000"/>
+        </w:rPr>
+        <w:t>words</w:t>
+      </w:r>
+      <w:proofErr w:type="spellEnd"/>
+      <w:r>
+        <w:rPr>
+          <w:color w:val="FF0000"/>
+        </w:rPr>
+        <w:t xml:space="preserve"> </w:t>
+      </w:r>
+      <w:proofErr w:type="spellStart"/>
+      <w:r>
+        <w:rPr>
+          <w:color w:val="FF0000"/>
+        </w:rPr>
+        <w:t>words</w:t>
+      </w:r>
+      <w:proofErr w:type="spellEnd"/>
+      <w:r>
+        <w:rPr>
+          <w:color w:val="FF0000"/>
+        </w:rPr>
+        <w:t xml:space="preserve"> words</w:t>
+      </w:r>
+    </w:p>
+    <w:p>
+      <w:pPr>
+        <w:pStyle w:val="Text"/>
+      </w:pPr>
+      <w:r>
+        <w:t xml:space="preserve">In the future, more adjustable parameters will be added to the </w:t>
+      </w:r>
+      <w:r>
+        <w:t xml:space="preserve">optimization code, along with more realistic radiation transport physics to be able to reproduce experimental spectra.  Efforts might be made to generalize the structure of the automation optimization code to be applicable for other detectors, and experiments, along with further </w:t>
+      </w:r>
+      <w:r>
+        <w:t>exploration</w:t>
+      </w:r>
+      <w:r>
+        <w:t xml:space="preserve"> into better </w:t>
+      </w:r>
+      <w:r>
+        <w:t>means of optimization</w:t>
+      </w:r>
+      <w:r>
+        <w:t>.</w:t>
       </w:r>
     </w:p>
     <w:p>
@@ -10936,38 +11241,6 @@
         <w:rPr>
           <w:i w:val="0"/>
         </w:rPr>
-        <w:t>What do your fi</w:t>
-      </w:r>
-      <w:r>
-        <w:rPr>
-          <w:i w:val="0"/>
-        </w:rPr>
-        <w:t xml:space="preserve">ndings mean? How </w:t>
-      </w:r>
-      <w:r>
-        <w:rPr>
-          <w:i w:val="0"/>
-        </w:rPr>
-        <w:t>does that relate to the go</w:t>
-      </w:r>
-      <w:bookmarkStart w:id="1" w:name="_GoBack"/>
-      <w:bookmarkEnd w:id="1"/>
-      <w:r>
-        <w:rPr>
-          <w:i w:val="0"/>
-        </w:rPr>
-        <w:t xml:space="preserve">al you </w:t>
-      </w:r>
-      <w:r>
-        <w:rPr>
-          <w:i w:val="0"/>
-        </w:rPr>
-        <w:t>laid out in the introduction?</w:t>
-      </w:r>
-      <w:r>
-        <w:rPr>
-          <w:i w:val="0"/>
-        </w:rPr>
         <w:t xml:space="preserve"> </w:t>
       </w:r>
     </w:p>
@@ -10975,8 +11248,14 @@
       <w:pPr>
         <w:pStyle w:val="ReferenceHead"/>
         <w:jc w:val="both"/>
-      </w:pPr>
-      <w:r>
+        <w:rPr>
+          <w:color w:val="FF0000"/>
+        </w:rPr>
+      </w:pPr>
+      <w:r>
+        <w:rPr>
+          <w:color w:val="FF0000"/>
+        </w:rPr>
         <w:t>Appendix</w:t>
       </w:r>
     </w:p>
@@ -11008,105 +11287,24 @@
         <w:pStyle w:val="Text"/>
       </w:pPr>
       <w:r>
-        <w:t>We are</w:t>
-      </w:r>
-      <w:r>
-        <w:t xml:space="preserve"> grateful for the inspiration and mentorship of </w:t>
-      </w:r>
-      <w:r>
-        <w:t>Captain James Bevins (AFIT/ENP)</w:t>
-      </w:r>
-      <w:r>
-        <w:t>, who</w:t>
-      </w:r>
-      <w:r>
-        <w:t>m</w:t>
-      </w:r>
-      <w:r>
-        <w:t xml:space="preserve"> taught</w:t>
-      </w:r>
-      <w:r>
-        <w:t xml:space="preserve"> NENG 685</w:t>
-      </w:r>
-      <w:r>
-        <w:t xml:space="preserve"> during the fall 2018 Quarter at the Air Force Institute of Technology (AFIT).</w:t>
-      </w:r>
-      <w:r>
-        <w:t xml:space="preserve">  We are appreciative of Lt Col O’Day (AFIT/ENP) for providing experimental data, and Mr. Will Kable (LLNL) and Capt Bevins for providing a template HPGe MCNP model.</w:t>
-      </w:r>
-    </w:p>
-    <w:p>
-      <w:pPr>
-        <w:pStyle w:val="Text"/>
-      </w:pPr>
-    </w:p>
-    <w:p>
-      <w:pPr>
-        <w:pStyle w:val="Text"/>
-      </w:pPr>
-    </w:p>
-    <w:p>
-      <w:pPr>
-        <w:pStyle w:val="Text"/>
-      </w:pPr>
-    </w:p>
-    <w:p>
-      <w:pPr>
-        <w:pStyle w:val="Text"/>
-      </w:pPr>
-    </w:p>
-    <w:p>
-      <w:pPr>
-        <w:pStyle w:val="Text"/>
-      </w:pPr>
-    </w:p>
-    <w:p>
-      <w:pPr>
-        <w:pStyle w:val="Text"/>
-      </w:pPr>
-    </w:p>
-    <w:p>
-      <w:pPr>
-        <w:pStyle w:val="Text"/>
-      </w:pPr>
-    </w:p>
-    <w:p>
-      <w:pPr>
-        <w:pStyle w:val="Text"/>
-      </w:pPr>
-    </w:p>
-    <w:p>
-      <w:pPr>
-        <w:pStyle w:val="Text"/>
-      </w:pPr>
-    </w:p>
-    <w:p>
-      <w:pPr>
-        <w:pStyle w:val="Text"/>
-        <w:rPr>
-          <w:bCs/>
-        </w:rPr>
-      </w:pPr>
-    </w:p>
-    <w:p>
-      <w:pPr>
-        <w:pStyle w:val="Text"/>
-      </w:pPr>
+        <w:t>We are grateful for the inspiration and mentorship of Captain James Bevins (AFIT/ENP), whom taught NENG 685 during the fall 2018 Quarter at the Air Force Institute of Technology (AFIT).  We are appreciative of Lt Col O’Day (AFIT/ENP) for providing experimental data, and Mr. Will Kable (LLNL) and Capt Bevins for providing a template HPGe MCNP model</w:t>
+      </w:r>
+      <w:r>
+        <w:t xml:space="preserve"> and a template for running ADVANTG.</w:t>
+      </w:r>
     </w:p>
     <w:sdt>
       <w:sdtPr>
+        <w:rPr>
+          <w:smallCaps w:val="0"/>
+          <w:kern w:val="0"/>
+        </w:rPr>
         <w:id w:val="-112512556"/>
         <w:docPartObj>
           <w:docPartGallery w:val="Bibliographies"/>
           <w:docPartUnique/>
         </w:docPartObj>
       </w:sdtPr>
-      <w:sdtEndPr>
-        <w:rPr>
-          <w:smallCaps w:val="0"/>
-          <w:kern w:val="0"/>
-        </w:rPr>
-      </w:sdtEndPr>
       <w:sdtContent>
         <w:p>
           <w:pPr>
@@ -11161,7 +11359,7 @@
               </w:tblGrid>
               <w:tr>
                 <w:trPr>
-                  <w:divId w:val="947199498"/>
+                  <w:divId w:val="788279059"/>
                   <w:tblCellSpacing w:w="15" w:type="dxa"/>
                 </w:trPr>
                 <w:tc>
@@ -11209,7 +11407,7 @@
               </w:tr>
               <w:tr>
                 <w:trPr>
-                  <w:divId w:val="947199498"/>
+                  <w:divId w:val="788279059"/>
                   <w:tblCellSpacing w:w="15" w:type="dxa"/>
                 </w:trPr>
                 <w:tc>
@@ -11248,7 +11446,7 @@
                       <w:rPr>
                         <w:noProof/>
                       </w:rPr>
-                      <w:t xml:space="preserve">R. G. H. V. E. I. M. S.-V. R. G. N. a. J. N. R. G. Helmer, "The use of Monte Carlo Calculations in the Determination of a Ge Detector Efficiency Curve," </w:t>
+                      <w:t xml:space="preserve">R. G. Helmer, R. G. Hardy, V. E. Iacob, M. Sanchez-Vega, R. G. Neilson and J. Nelson, "The use of Monte Carlo Calculations in the Determination of a Ge Detector Efficiency Curve," </w:t>
                     </w:r>
                     <w:r>
                       <w:rPr>
@@ -11269,7 +11467,7 @@
               </w:tr>
               <w:tr>
                 <w:trPr>
-                  <w:divId w:val="947199498"/>
+                  <w:divId w:val="788279059"/>
                   <w:tblCellSpacing w:w="15" w:type="dxa"/>
                 </w:trPr>
                 <w:tc>
@@ -11329,7 +11527,7 @@
               </w:tr>
               <w:tr>
                 <w:trPr>
-                  <w:divId w:val="947199498"/>
+                  <w:divId w:val="788279059"/>
                   <w:tblCellSpacing w:w="15" w:type="dxa"/>
                 </w:trPr>
                 <w:tc>
@@ -11375,7 +11573,7 @@
               </w:tr>
               <w:tr>
                 <w:trPr>
-                  <w:divId w:val="947199498"/>
+                  <w:divId w:val="788279059"/>
                   <w:tblCellSpacing w:w="15" w:type="dxa"/>
                 </w:trPr>
                 <w:tc>
@@ -11414,7 +11612,219 @@
                       <w:rPr>
                         <w:noProof/>
                       </w:rPr>
-                      <w:t>C. G. R. P. R. R. R. W. I. R. M. Jr, "Compendium of Material Composition Data for Radiation Transport Modeling," Pacific North Western National Laboratory, Richland, WA, 2011.</w:t>
+                      <w:t>R. McConn, "Compendium of Material Composition Data for Radiation Transport Modeling," Pacific North Western National Laboratory, Richland, WA, 2011.</w:t>
+                    </w:r>
+                  </w:p>
+                </w:tc>
+              </w:tr>
+              <w:tr>
+                <w:trPr>
+                  <w:divId w:val="788279059"/>
+                  <w:tblCellSpacing w:w="15" w:type="dxa"/>
+                </w:trPr>
+                <w:tc>
+                  <w:tcPr>
+                    <w:tcW w:w="50" w:type="pct"/>
+                    <w:hideMark/>
+                  </w:tcPr>
+                  <w:p>
+                    <w:pPr>
+                      <w:pStyle w:val="Bibliography"/>
+                      <w:rPr>
+                        <w:noProof/>
+                      </w:rPr>
+                    </w:pPr>
+                    <w:r>
+                      <w:rPr>
+                        <w:noProof/>
+                      </w:rPr>
+                      <w:t xml:space="preserve">[6] </w:t>
+                    </w:r>
+                  </w:p>
+                </w:tc>
+                <w:tc>
+                  <w:tcPr>
+                    <w:tcW w:w="0" w:type="auto"/>
+                    <w:hideMark/>
+                  </w:tcPr>
+                  <w:p>
+                    <w:pPr>
+                      <w:pStyle w:val="Bibliography"/>
+                      <w:rPr>
+                        <w:noProof/>
+                      </w:rPr>
+                    </w:pPr>
+                    <w:r>
+                      <w:rPr>
+                        <w:noProof/>
+                      </w:rPr>
+                      <w:t xml:space="preserve">R. M. Keyser, "Resolution and Sensitivity as a Function of Energy and incident Geometry for Germanium Detectors," </w:t>
+                    </w:r>
+                    <w:r>
+                      <w:rPr>
+                        <w:i/>
+                        <w:iCs/>
+                        <w:noProof/>
+                      </w:rPr>
+                      <w:t xml:space="preserve">Nuclear Instruments and Methods in Physics Research Section B: Beam Interactions with Materials and Atoms, </w:t>
+                    </w:r>
+                    <w:r>
+                      <w:rPr>
+                        <w:noProof/>
+                      </w:rPr>
+                      <w:t xml:space="preserve">vol. 213, pp. 236-240, 2004. </w:t>
+                    </w:r>
+                  </w:p>
+                </w:tc>
+              </w:tr>
+              <w:tr>
+                <w:trPr>
+                  <w:divId w:val="788279059"/>
+                  <w:tblCellSpacing w:w="15" w:type="dxa"/>
+                </w:trPr>
+                <w:tc>
+                  <w:tcPr>
+                    <w:tcW w:w="50" w:type="pct"/>
+                    <w:hideMark/>
+                  </w:tcPr>
+                  <w:p>
+                    <w:pPr>
+                      <w:pStyle w:val="Bibliography"/>
+                      <w:rPr>
+                        <w:noProof/>
+                      </w:rPr>
+                    </w:pPr>
+                    <w:r>
+                      <w:rPr>
+                        <w:noProof/>
+                      </w:rPr>
+                      <w:t xml:space="preserve">[7] </w:t>
+                    </w:r>
+                  </w:p>
+                </w:tc>
+                <w:tc>
+                  <w:tcPr>
+                    <w:tcW w:w="0" w:type="auto"/>
+                    <w:hideMark/>
+                  </w:tcPr>
+                  <w:p>
+                    <w:pPr>
+                      <w:pStyle w:val="Bibliography"/>
+                      <w:rPr>
+                        <w:noProof/>
+                      </w:rPr>
+                    </w:pPr>
+                    <w:r>
+                      <w:rPr>
+                        <w:noProof/>
+                      </w:rPr>
+                      <w:t xml:space="preserve">S. Guilherme and J. d. S. Corrêa, "COMPUTATIONAL MODELING OF A HIGH PURITY GERMANIUM," in </w:t>
+                    </w:r>
+                    <w:r>
+                      <w:rPr>
+                        <w:i/>
+                        <w:iCs/>
+                        <w:noProof/>
+                      </w:rPr>
+                      <w:t>International Nuclear Atlantic Conference</w:t>
+                    </w:r>
+                    <w:r>
+                      <w:rPr>
+                        <w:noProof/>
+                      </w:rPr>
+                      <w:t xml:space="preserve">, Belo Horizonte,MG, Brazil, 2011. </w:t>
+                    </w:r>
+                  </w:p>
+                </w:tc>
+              </w:tr>
+              <w:tr>
+                <w:trPr>
+                  <w:divId w:val="788279059"/>
+                  <w:tblCellSpacing w:w="15" w:type="dxa"/>
+                </w:trPr>
+                <w:tc>
+                  <w:tcPr>
+                    <w:tcW w:w="50" w:type="pct"/>
+                    <w:hideMark/>
+                  </w:tcPr>
+                  <w:p>
+                    <w:pPr>
+                      <w:pStyle w:val="Bibliography"/>
+                      <w:rPr>
+                        <w:noProof/>
+                      </w:rPr>
+                    </w:pPr>
+                    <w:r>
+                      <w:rPr>
+                        <w:noProof/>
+                      </w:rPr>
+                      <w:t xml:space="preserve">[8] </w:t>
+                    </w:r>
+                  </w:p>
+                </w:tc>
+                <w:tc>
+                  <w:tcPr>
+                    <w:tcW w:w="0" w:type="auto"/>
+                    <w:hideMark/>
+                  </w:tcPr>
+                  <w:p>
+                    <w:pPr>
+                      <w:pStyle w:val="Bibliography"/>
+                      <w:rPr>
+                        <w:noProof/>
+                      </w:rPr>
+                    </w:pPr>
+                    <w:r>
+                      <w:rPr>
+                        <w:noProof/>
+                      </w:rPr>
+                      <w:t>J. K. Shultis and R. E. Faw, "An MCNP Primer," Department of Mechanical and Nuclear Engineering, Manhattan, KS, 2011.</w:t>
+                    </w:r>
+                  </w:p>
+                </w:tc>
+              </w:tr>
+              <w:tr>
+                <w:trPr>
+                  <w:divId w:val="788279059"/>
+                  <w:tblCellSpacing w:w="15" w:type="dxa"/>
+                </w:trPr>
+                <w:tc>
+                  <w:tcPr>
+                    <w:tcW w:w="50" w:type="pct"/>
+                    <w:hideMark/>
+                  </w:tcPr>
+                  <w:p>
+                    <w:pPr>
+                      <w:pStyle w:val="Bibliography"/>
+                      <w:rPr>
+                        <w:noProof/>
+                      </w:rPr>
+                    </w:pPr>
+                    <w:r>
+                      <w:rPr>
+                        <w:noProof/>
+                      </w:rPr>
+                      <w:t xml:space="preserve">[9] </w:t>
+                    </w:r>
+                  </w:p>
+                </w:tc>
+                <w:tc>
+                  <w:tcPr>
+                    <w:tcW w:w="0" w:type="auto"/>
+                    <w:hideMark/>
+                  </w:tcPr>
+                  <w:p>
+                    <w:pPr>
+                      <w:pStyle w:val="Bibliography"/>
+                      <w:rPr>
+                        <w:noProof/>
+                      </w:rPr>
+                    </w:pPr>
+                    <w:r>
+                      <w:rPr>
+                        <w:noProof/>
+                      </w:rPr>
+                      <w:t>D. B. Pelowitz, "MCNP6 User's Manual Version 1.0," Los Alamos National Laboratory, Los Alamos National Laboratory, 2013.</w:t>
                     </w:r>
                   </w:p>
                 </w:tc>
@@ -11422,7 +11832,7 @@
             </w:tbl>
             <w:p>
               <w:pPr>
-                <w:divId w:val="947199498"/>
+                <w:divId w:val="788279059"/>
                 <w:rPr>
                   <w:noProof/>
                 </w:rPr>
@@ -11442,8 +11852,10 @@
         </w:sdt>
       </w:sdtContent>
     </w:sdt>
+    <w:bookmarkStart w:id="1" w:name="_GoBack" w:displacedByCustomXml="prev"/>
+    <w:bookmarkEnd w:id="1" w:displacedByCustomXml="prev"/>
     <w:sectPr>
-      <w:headerReference w:type="default" r:id="rId27"/>
+      <w:headerReference w:type="default" r:id="rId29"/>
       <w:type w:val="continuous"/>
       <w:pgSz w:w="12240" w:h="15840" w:code="1"/>
       <w:pgMar w:top="1008" w:right="936" w:bottom="1008" w:left="936" w:header="432" w:footer="432" w:gutter="0"/>
@@ -11517,10 +11929,7 @@
       </w:r>
       <w:proofErr w:type="spellEnd"/>
       <w:r>
-        <w:t xml:space="preserve"> is</w:t>
-      </w:r>
-      <w:r>
-        <w:t xml:space="preserve"> with the Engineering Physics Department at the Air Force Institute of Technology, Wright Patterson AFB, OH 45431 (e-mail: </w:t>
+        <w:t xml:space="preserve"> is with the Engineering Physics Department at the Air Force Institute of Technology, Wright Patterson AFB, OH 45431 (e-mail: </w:t>
       </w:r>
       <w:hyperlink r:id="rId2" w:history="1">
         <w:r>
@@ -11563,7 +11972,7 @@
       <w:rPr>
         <w:noProof/>
       </w:rPr>
-      <w:t>4</w:t>
+      <w:t>5</w:t>
     </w:r>
     <w:r>
       <w:fldChar w:fldCharType="end"/>
@@ -14422,29 +14831,6 @@
     <b:RefOrder>1</b:RefOrder>
   </b:Source>
   <b:Source>
-    <b:Tag>RGH02</b:Tag>
-    <b:SourceType>JournalArticle</b:SourceType>
-    <b:Guid>{8930F5D6-E185-43CE-9D67-2221E6980D40}</b:Guid>
-    <b:Title>The use of Monte Carlo Calculations in the Determination of a Ge Detector Efficiency Curve</b:Title>
-    <b:Year>2002</b:Year>
-    <b:Author>
-      <b:Author>
-        <b:NameList>
-          <b:Person>
-            <b:Last>R. G. Helmer</b:Last>
-            <b:First>R.</b:First>
-            <b:Middle>G. Hardy, V. E. Iacob, M. Sanchez-Vega, R. G. Neilson and J. Nelson,</b:Middle>
-          </b:Person>
-        </b:NameList>
-      </b:Author>
-    </b:Author>
-    <b:JournalName>Nuclear Instruments and Methods in Physics Research</b:JournalName>
-    <b:Pages>360-381</b:Pages>
-    <b:Volume>551</b:Volume>
-    <b:Issue>A</b:Issue>
-    <b:RefOrder>2</b:RefOrder>
-  </b:Source>
-  <b:Source>
     <b:Tag>RMK04</b:Tag>
     <b:SourceType>JournalArticle</b:SourceType>
     <b:Guid>{7038BFF3-52DC-47D1-8137-9B9CB484A0FA}</b:Guid>
@@ -14488,31 +14874,169 @@
     <b:RefOrder>4</b:RefOrder>
   </b:Source>
   <b:Source>
-    <b:Tag>CGR11</b:Tag>
-    <b:SourceType>ElectronicSource</b:SourceType>
-    <b:Guid>{A1C48912-371D-4387-A5A5-E73C76EB5AA4}</b:Guid>
+    <b:Tag>Key041</b:Tag>
+    <b:SourceType>JournalArticle</b:SourceType>
+    <b:Guid>{3A3DC393-8B53-4576-9485-F400008D2174}</b:Guid>
     <b:Author>
       <b:Author>
         <b:NameList>
           <b:Person>
-            <b:Last>Jr</b:Last>
-            <b:First>C.</b:First>
-            <b:Middle>G. R. P. R. R. R. W. I. RJ McConn</b:Middle>
+            <b:Last>Keyser</b:Last>
+            <b:First>R.</b:First>
+            <b:Middle>M.</b:Middle>
+          </b:Person>
+        </b:NameList>
+      </b:Author>
+    </b:Author>
+    <b:Title>Resolution and Sensitivity as a Function of Energy and incident Geometry for Germanium Detectors</b:Title>
+    <b:Year>2004</b:Year>
+    <b:JournalName>Nuclear Instruments and Methods in Physics Research Section B: Beam Interactions with Materials and Atoms</b:JournalName>
+    <b:Pages>236-240</b:Pages>
+    <b:Volume>213</b:Volume>
+    <b:RefOrder>6</b:RefOrder>
+  </b:Source>
+  <b:Source>
+    <b:Tag>Gui111</b:Tag>
+    <b:SourceType>ConferenceProceedings</b:SourceType>
+    <b:Guid>{7E72725A-9005-4C15-82B9-32F5681C4D3C}</b:Guid>
+    <b:Author>
+      <b:Author>
+        <b:NameList>
+          <b:Person>
+            <b:Last>Guilherme</b:Last>
+            <b:First>S.</b:First>
+          </b:Person>
+          <b:Person>
+            <b:Last>Corrêa</b:Last>
+            <b:First>J.</b:First>
+            <b:Middle>de S.</b:Middle>
+          </b:Person>
+        </b:NameList>
+      </b:Author>
+    </b:Author>
+    <b:Title>COMPUTATIONAL MODELING OF A HIGH PURITY GERMANIUM</b:Title>
+    <b:Year>2011</b:Year>
+    <b:ConferenceName>International Nuclear Atlantic Conference</b:ConferenceName>
+    <b:City>Belo Horizonte,MG, Brazil</b:City>
+    <b:RefOrder>7</b:RefOrder>
+  </b:Source>
+  <b:Source>
+    <b:Tag>RGH02</b:Tag>
+    <b:SourceType>JournalArticle</b:SourceType>
+    <b:Guid>{B7A3DFC5-29CF-4A68-A462-FF6ED62399A7}</b:Guid>
+    <b:Title>The use of Monte Carlo Calculations in the Determination of a Ge Detector Efficiency Curve</b:Title>
+    <b:Year>2002</b:Year>
+    <b:Author>
+      <b:Author>
+        <b:NameList>
+          <b:Person>
+            <b:Last>Helmer</b:Last>
+            <b:First>R.</b:First>
+            <b:Middle>G.</b:Middle>
+          </b:Person>
+          <b:Person>
+            <b:Last>Hardy</b:Last>
+            <b:First>R.</b:First>
+            <b:Middle>G.</b:Middle>
+          </b:Person>
+          <b:Person>
+            <b:Last>Iacob</b:Last>
+            <b:First>V.</b:First>
+            <b:Middle>E.</b:Middle>
+          </b:Person>
+          <b:Person>
+            <b:Last>Sanchez-Vega</b:Last>
+            <b:First>M.</b:First>
+          </b:Person>
+          <b:Person>
+            <b:Last>Neilson</b:Last>
+            <b:First>R.</b:First>
+            <b:Middle>G.</b:Middle>
+          </b:Person>
+          <b:Person>
+            <b:Last>J. Nelson</b:Last>
+          </b:Person>
+        </b:NameList>
+      </b:Author>
+    </b:Author>
+    <b:JournalName>Nuclear Instruments and Methods in Physics Research</b:JournalName>
+    <b:Pages>360-381</b:Pages>
+    <b:Volume>551</b:Volume>
+    <b:Issue>A</b:Issue>
+    <b:RefOrder>2</b:RefOrder>
+  </b:Source>
+  <b:Source>
+    <b:Tag>CGR11</b:Tag>
+    <b:SourceType>ElectronicSource</b:SourceType>
+    <b:Guid>{11DCC628-88D8-4B86-A15D-2B629AE94A39}</b:Guid>
+    <b:Author>
+      <b:Author>
+        <b:NameList>
+          <b:Person>
+            <b:Last>McConn</b:Last>
+            <b:First>RJ</b:First>
           </b:Person>
         </b:NameList>
       </b:Author>
     </b:Author>
     <b:Title>Compendium of Material Composition Data for Radiation Transport Modeling</b:Title>
-    <b:City> Richland, WA</b:City>
+    <b:City>Richland, WA</b:City>
     <b:Publisher>Pacific North Western National Laboratory</b:Publisher>
     <b:Year>2011</b:Year>
     <b:RefOrder>5</b:RefOrder>
+  </b:Source>
+  <b:Source>
+    <b:Tag>JKS11</b:Tag>
+    <b:SourceType>ElectronicSource</b:SourceType>
+    <b:Guid>{B5F7EB42-4F38-4CA5-BE16-EFCD8577E771}</b:Guid>
+    <b:Title>An MCNP Primer</b:Title>
+    <b:City>Manhattan, KS</b:City>
+    <b:Publisher>Department of Mechanical and Nuclear Engineering</b:Publisher>
+    <b:Year>2011</b:Year>
+    <b:Author>
+      <b:Author>
+        <b:NameList>
+          <b:Person>
+            <b:Last>Shultis</b:Last>
+            <b:First>J.</b:First>
+            <b:Middle>K.</b:Middle>
+          </b:Person>
+          <b:Person>
+            <b:Last>Faw</b:Last>
+            <b:First>R.</b:First>
+            <b:Middle>E.</b:Middle>
+          </b:Person>
+        </b:NameList>
+      </b:Author>
+    </b:Author>
+    <b:RefOrder>8</b:RefOrder>
+  </b:Source>
+  <b:Source>
+    <b:Tag>Den13</b:Tag>
+    <b:SourceType>ElectronicSource</b:SourceType>
+    <b:Guid>{98C87321-6C2D-4D29-A45F-E93E1627D3DF}</b:Guid>
+    <b:Title>MCNP6 User's Manual Version 1.0</b:Title>
+    <b:Year>2013</b:Year>
+    <b:City>Los Alamos National Laboratory</b:City>
+    <b:Author>
+      <b:Author>
+        <b:NameList>
+          <b:Person>
+            <b:Last>Pelowitz</b:Last>
+            <b:First>Denise</b:First>
+            <b:Middle>B.</b:Middle>
+          </b:Person>
+        </b:NameList>
+      </b:Author>
+    </b:Author>
+    <b:Publisher>Los Alamos National Laboratory</b:Publisher>
+    <b:RefOrder>9</b:RefOrder>
   </b:Source>
 </b:Sources>
 </file>
 
 <file path=customXml/itemProps1.xml><?xml version="1.0" encoding="utf-8"?>
-<ds:datastoreItem xmlns:ds="http://schemas.openxmlformats.org/officeDocument/2006/customXml" ds:itemID="{56A4B618-E33A-47E3-A8EA-E2752AC124C6}">
+<ds:datastoreItem xmlns:ds="http://schemas.openxmlformats.org/officeDocument/2006/customXml" ds:itemID="{A3347822-9196-452C-A83D-70A623604940}">
   <ds:schemaRefs>
     <ds:schemaRef ds:uri="http://schemas.openxmlformats.org/officeDocument/2006/bibliography"/>
   </ds:schemaRefs>

</xml_diff>

<commit_message>
Peer reviewed, needs some clarification on a sentence. Added a temp file that will eventually hold my part
</commit_message>
<xml_diff>
--- a/Report/HPGe Project.docx
+++ b/Report/HPGe Project.docx
@@ -207,7 +207,28 @@
         <w:t>-energy</w:t>
       </w:r>
       <w:r>
-        <w:t xml:space="preserve"> resolution spectra in both the laboratory setting and in the field.  These detectors have the ability to obtain energy resolutions as low as 0.15 keV for the Full-Width-Half-Maximum (FWHM), at incident photon</w:t>
+        <w:t xml:space="preserve"> resolution spectra in both the laboratory setting and in the field.  These detectors have the ability to obtain energy resolutions as low as 0.15 </w:t>
+      </w:r>
+      <w:proofErr w:type="spellStart"/>
+      <w:r>
+        <w:t>keV</w:t>
+      </w:r>
+      <w:proofErr w:type="spellEnd"/>
+      <w:r>
+        <w:t xml:space="preserve"> for the Full-Width-Half-Maximum</w:t>
+      </w:r>
+      <w:del w:id="1" w:author="Robert Torzilli" w:date="2017-12-07T22:16:00Z">
+        <w:r>
+          <w:delText xml:space="preserve"> </w:delText>
+        </w:r>
+      </w:del>
+      <w:del w:id="2" w:author="Robert Torzilli" w:date="2017-12-07T22:15:00Z">
+        <w:r>
+          <w:delText>(FWHM)</w:delText>
+        </w:r>
+      </w:del>
+      <w:r>
+        <w:t>, at incident photon</w:t>
       </w:r>
       <w:r>
         <w:t>s</w:t>
@@ -245,7 +266,70 @@
         <w:t xml:space="preserve"> </w:t>
       </w:r>
       <w:r>
-        <w:t>The tradeoff for such high energy resolution, is an overall lower detection efficiency compared to other types of nuclear instrumentals, such as sodium iodide NaI scinitllators.  The advancement of radiation transport codes, such as Monte Carlo Neutral-Particle (MCNP), allows researchers to accurately model the detection response of HPGe detectors at various geometries, source energies, and environments.  Radiation transport modeling provides insight to potential anomalies that could occur during an experiment, and enables the user to intelligently modify experiments which could improve results, conserve resources, and ensure safety requirements are followed.  Unfortunately, creating</w:t>
+        <w:t>The tradeoff for such high energy resolution</w:t>
+      </w:r>
+      <w:del w:id="3" w:author="Robert Torzilli" w:date="2017-12-07T22:16:00Z">
+        <w:r>
+          <w:delText>,</w:delText>
+        </w:r>
+      </w:del>
+      <w:r>
+        <w:t xml:space="preserve"> is an overall lower detection efficiency compared to other types of nuclear instrumentals</w:t>
+      </w:r>
+      <w:del w:id="4" w:author="Robert Torzilli" w:date="2017-12-07T22:17:00Z">
+        <w:r>
+          <w:delText>,</w:delText>
+        </w:r>
+      </w:del>
+      <w:ins w:id="5" w:author="Robert Torzilli" w:date="2017-12-07T22:17:00Z">
+        <w:r>
+          <w:t>;</w:t>
+        </w:r>
+      </w:ins>
+      <w:r>
+        <w:t xml:space="preserve"> such as sodium iodide</w:t>
+      </w:r>
+      <w:ins w:id="6" w:author="Robert Torzilli" w:date="2017-12-07T22:17:00Z">
+        <w:r>
+          <w:t>,</w:t>
+        </w:r>
+      </w:ins>
+      <w:r>
+        <w:t xml:space="preserve"> </w:t>
+      </w:r>
+      <w:proofErr w:type="spellStart"/>
+      <w:r>
+        <w:t>NaI</w:t>
+      </w:r>
+      <w:proofErr w:type="spellEnd"/>
+      <w:ins w:id="7" w:author="Robert Torzilli" w:date="2017-12-07T22:17:00Z">
+        <w:r>
+          <w:t>,</w:t>
+        </w:r>
+      </w:ins>
+      <w:r>
+        <w:t xml:space="preserve"> </w:t>
+      </w:r>
+      <w:del w:id="8" w:author="Robert Torzilli" w:date="2017-12-07T22:24:00Z">
+        <w:r>
+          <w:delText>scinitllators</w:delText>
+        </w:r>
+      </w:del>
+      <w:ins w:id="9" w:author="Robert Torzilli" w:date="2017-12-07T22:24:00Z">
+        <w:r>
+          <w:t>scintillators</w:t>
+        </w:r>
+      </w:ins>
+      <w:r>
+        <w:t>.  The advancement of radiation transport codes, such as Monte Carlo Neutral-Particle (MCNP), allows researchers to accurately model the detection response of HPGe detectors at various geometries, source energies, and environments.  Radiation transport modeling provides insight to potential anomalies that could occur during an experiment</w:t>
+      </w:r>
+      <w:del w:id="10" w:author="Robert Torzilli" w:date="2017-12-07T22:18:00Z">
+        <w:r>
+          <w:delText>,</w:delText>
+        </w:r>
+      </w:del>
+      <w:r>
+        <w:t xml:space="preserve"> and enables the user to intelligently modify experiments which could improve results, conserve resources, and ensure safety requirements are followed.  Unfortunately, creating</w:t>
       </w:r>
       <w:r>
         <w:t xml:space="preserve"> a detector MCNP model</w:t>
@@ -257,7 +341,54 @@
         <w:t>s</w:t>
       </w:r>
       <w:r>
-        <w:t xml:space="preserve"> reality can be difficult and time consuming, and so by applying a systematic or computational approach the process can be streamlined.  Rather than manually performing trial-and-error adjustments to match experimental data, the development of an automated parametric optimization code will simplify the enhancement of a rudimentary HPGe detector model.</w:t>
+        <w:t xml:space="preserve"> reality can be difficult and time consuming</w:t>
+      </w:r>
+      <w:ins w:id="11" w:author="Robert Torzilli" w:date="2017-12-07T22:19:00Z">
+        <w:r>
+          <w:t>;</w:t>
+        </w:r>
+      </w:ins>
+      <w:del w:id="12" w:author="Robert Torzilli" w:date="2017-12-07T22:19:00Z">
+        <w:r>
+          <w:delText>,</w:delText>
+        </w:r>
+      </w:del>
+      <w:r>
+        <w:t xml:space="preserve"> </w:t>
+      </w:r>
+      <w:del w:id="13" w:author="Robert Torzilli" w:date="2017-12-07T22:19:00Z">
+        <w:r>
+          <w:delText>and so</w:delText>
+        </w:r>
+      </w:del>
+      <w:r>
+        <w:t xml:space="preserve"> by applying a systematic or computational approach </w:t>
+      </w:r>
+      <w:del w:id="14" w:author="Robert Torzilli" w:date="2017-12-07T22:21:00Z">
+        <w:r>
+          <w:delText xml:space="preserve">the </w:delText>
+        </w:r>
+      </w:del>
+      <w:ins w:id="15" w:author="Robert Torzilli" w:date="2017-12-07T22:21:00Z">
+        <w:r>
+          <w:t xml:space="preserve">this </w:t>
+        </w:r>
+      </w:ins>
+      <w:r>
+        <w:t>process can be streamlined.  Rather than manually performing trial-and-error adjustments to match experimental data</w:t>
+      </w:r>
+      <w:ins w:id="16" w:author="Robert Torzilli" w:date="2017-12-07T22:20:00Z">
+        <w:r>
+          <w:t>;</w:t>
+        </w:r>
+      </w:ins>
+      <w:del w:id="17" w:author="Robert Torzilli" w:date="2017-12-07T22:20:00Z">
+        <w:r>
+          <w:delText>,</w:delText>
+        </w:r>
+      </w:del>
+      <w:r>
+        <w:t xml:space="preserve"> the development of an automated parametric optimization code will simplify the enhancement of a rudimentary HPGe detector model.</w:t>
       </w:r>
       <w:r>
         <w:t xml:space="preserve">  Ideally, an optimized HPGe MCNP model should accurately predict the detection efficiency curves at various source positions, which can then be applied to developing an adjoint flux model representing the detection efficiency over all space.</w:t>
@@ -282,7 +413,15 @@
         <w:t xml:space="preserve"> accurately</w:t>
       </w:r>
       <w:r>
-        <w:t xml:space="preserve"> resembles a detectors experimental response is not an elementary task.  Factors to consider when modeling are: the type and position of the radiation source, the properties, both</w:t>
+        <w:t xml:space="preserve"> resembles a detector</w:t>
+      </w:r>
+      <w:ins w:id="18" w:author="Robert Torzilli" w:date="2017-12-07T22:22:00Z">
+        <w:r>
+          <w:t>’</w:t>
+        </w:r>
+      </w:ins>
+      <w:r>
+        <w:t>s experimental response is not an elementary task.  Factors to consider when modeling are: the type and position of the radiation source, the properties, both</w:t>
       </w:r>
       <w:r>
         <w:t xml:space="preserve"> geometrical and compositional </w:t>
@@ -323,7 +462,23 @@
         <w:t xml:space="preserve">  </w:t>
       </w:r>
       <w:r>
-        <w:t xml:space="preserve">There has also been studies showing </w:t>
+        <w:t xml:space="preserve">There </w:t>
+      </w:r>
+      <w:del w:id="19" w:author="Robert Torzilli" w:date="2017-12-07T22:23:00Z">
+        <w:r>
+          <w:delText xml:space="preserve">has </w:delText>
+        </w:r>
+      </w:del>
+      <w:ins w:id="20" w:author="Robert Torzilli" w:date="2017-12-07T22:23:00Z">
+        <w:r>
+          <w:t>have</w:t>
+        </w:r>
+        <w:r>
+          <w:t xml:space="preserve"> </w:t>
+        </w:r>
+      </w:ins>
+      <w:r>
+        <w:t xml:space="preserve">also been studies showing </w:t>
       </w:r>
       <w:r>
         <w:t>discrepancies</w:t>
@@ -331,9 +486,21 @@
       <w:r>
         <w:t xml:space="preserve"> between the </w:t>
       </w:r>
-      <w:r>
-        <w:t>manufacturer-</w:t>
-      </w:r>
+      <w:proofErr w:type="gramStart"/>
+      <w:r>
+        <w:t>manufacturer</w:t>
+      </w:r>
+      <w:proofErr w:type="gramEnd"/>
+      <w:del w:id="21" w:author="Robert Torzilli" w:date="2017-12-07T22:23:00Z">
+        <w:r>
+          <w:delText>-</w:delText>
+        </w:r>
+      </w:del>
+      <w:ins w:id="22" w:author="Robert Torzilli" w:date="2017-12-07T22:23:00Z">
+        <w:r>
+          <w:t xml:space="preserve"> </w:t>
+        </w:r>
+      </w:ins>
       <w:r>
         <w:t xml:space="preserve">provided detector specifications of internal components compared to measured values, such as the crystal length and </w:t>
       </w:r>
@@ -402,7 +569,33 @@
         <w:t>The multi-nuclide source covered photon energies ranging from 0.06 to 1.836 MeV, which allowed for a full representation of the absolute efficiency curve.</w:t>
       </w:r>
       <w:r>
-        <w:t xml:space="preserve">  The numerical values listed for the energies in Table 1 follow the rounding format listed on the source specifications sheet provided by Eckert &amp; Ziegler Isotope Products for consistency, and the documentation also states the source uncertainty to be 3.1% for each energy.</w:t>
+        <w:t xml:space="preserve">  The numerical values listed for the energies in Table 1 follow the rounding format listed on the source specifications sheet provided by Eckert &amp; Ziegler Isotope Products</w:t>
+      </w:r>
+      <w:del w:id="23" w:author="Robert Torzilli" w:date="2017-12-07T22:25:00Z">
+        <w:r>
+          <w:delText xml:space="preserve"> for consistency</w:delText>
+        </w:r>
+      </w:del>
+      <w:ins w:id="24" w:author="Robert Torzilli" w:date="2017-12-07T22:25:00Z">
+        <w:r>
+          <w:t>;</w:t>
+        </w:r>
+      </w:ins>
+      <w:del w:id="25" w:author="Robert Torzilli" w:date="2017-12-07T22:25:00Z">
+        <w:r>
+          <w:delText>,</w:delText>
+        </w:r>
+      </w:del>
+      <w:r>
+        <w:t xml:space="preserve"> </w:t>
+      </w:r>
+      <w:del w:id="26" w:author="Robert Torzilli" w:date="2017-12-07T22:25:00Z">
+        <w:r>
+          <w:delText xml:space="preserve">and </w:delText>
+        </w:r>
+      </w:del>
+      <w:r>
+        <w:t>the documentation also states the source uncertainty to be 3.1% for each energy.</w:t>
       </w:r>
     </w:p>
     <w:p>
@@ -2028,7 +2221,15 @@
       </w:r>
       <w:r>
         <w:lastRenderedPageBreak/>
-        <w:t>position, a 24-hour count was performed</w:t>
+        <w:t>position</w:t>
+      </w:r>
+      <w:del w:id="27" w:author="Robert Torzilli" w:date="2017-12-07T22:26:00Z">
+        <w:r>
+          <w:delText>,</w:delText>
+        </w:r>
+      </w:del>
+      <w:r>
+        <w:t xml:space="preserve"> a 24-hour count was performed</w:t>
       </w:r>
       <w:r>
         <w:t xml:space="preserve"> to minimize uncertainty</w:t>
@@ -2049,7 +2250,7 @@
         <mc:AlternateContent>
           <mc:Choice Requires="wpc">
             <w:drawing>
-              <wp:inline distT="0" distB="0" distL="0" distR="0">
+              <wp:inline distT="0" distB="0" distL="0" distR="0" wp14:anchorId="21E11145" wp14:editId="52605464">
                 <wp:extent cx="3200400" cy="3248108"/>
                 <wp:effectExtent l="0" t="0" r="19050" b="9525"/>
                 <wp:docPr id="2" name="Canvas 2"/>
@@ -2146,7 +2347,7 @@
           </mc:Choice>
           <mc:Fallback>
             <w:pict>
-              <v:group id="Canvas 2" o:spid="_x0000_s1026" editas="canvas" style="width:252pt;height:255.75pt;mso-position-horizontal-relative:char;mso-position-vertical-relative:line" coordsize="32004,32480" o:gfxdata="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">
+              <v:group w14:anchorId="21E11145" id="Canvas 2" o:spid="_x0000_s1026" editas="canvas" style="width:252pt;height:255.75pt;mso-position-horizontal-relative:char;mso-position-vertical-relative:line" coordsize="32004,32480" o:gfxdata="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">
                 <v:shapetype id="_x0000_t75" coordsize="21600,21600" o:spt="75" o:preferrelative="t" path="m@4@5l@4@11@9@11@9@5xe" filled="f" stroked="f">
                   <v:stroke joinstyle="miter"/>
                   <v:formulas>
@@ -2215,16 +2416,45 @@
         <w:t xml:space="preserve">A plot of </w:t>
       </w:r>
       <w:r>
-        <w:t xml:space="preserve">the spectra, and the calculated </w:t>
-      </w:r>
-      <w:r>
-        <w:t>absolute efficiencies as a function energy w</w:t>
+        <w:t>the spectra</w:t>
+      </w:r>
+      <w:del w:id="28" w:author="Robert Torzilli" w:date="2017-12-07T22:26:00Z">
+        <w:r>
+          <w:delText>,</w:delText>
+        </w:r>
+      </w:del>
+      <w:r>
+        <w:t xml:space="preserve"> and the calculated </w:t>
+      </w:r>
+      <w:r>
+        <w:t>absolute efficiencies as a function</w:t>
+      </w:r>
+      <w:ins w:id="29" w:author="Robert Torzilli" w:date="2017-12-07T22:26:00Z">
+        <w:r>
+          <w:t xml:space="preserve"> of</w:t>
+        </w:r>
+      </w:ins>
+      <w:r>
+        <w:t xml:space="preserve"> energy w</w:t>
       </w:r>
       <w:r>
         <w:t>ere</w:t>
       </w:r>
       <w:r>
-        <w:t xml:space="preserve"> also provided by Lt Col O’day, </w:t>
+        <w:t xml:space="preserve"> also provided by Lt Col </w:t>
+      </w:r>
+      <w:proofErr w:type="spellStart"/>
+      <w:r>
+        <w:t>O’day</w:t>
+      </w:r>
+      <w:proofErr w:type="spellEnd"/>
+      <w:del w:id="30" w:author="Robert Torzilli" w:date="2017-12-07T22:27:00Z">
+        <w:r>
+          <w:delText>,</w:delText>
+        </w:r>
+      </w:del>
+      <w:r>
+        <w:t xml:space="preserve"> </w:t>
       </w:r>
       <w:r>
         <w:t>for comparison with the simulated results</w:t>
@@ -2233,7 +2463,20 @@
         <w:t>.</w:t>
       </w:r>
       <w:r>
-        <w:t xml:space="preserve">  The absolute efficiency was calculated using equation 1.</w:t>
+        <w:t xml:space="preserve">  The absolute efficiency was calculated using </w:t>
+      </w:r>
+      <w:ins w:id="31" w:author="Robert Torzilli" w:date="2017-12-07T22:27:00Z">
+        <w:r>
+          <w:t>E</w:t>
+        </w:r>
+      </w:ins>
+      <w:del w:id="32" w:author="Robert Torzilli" w:date="2017-12-07T22:27:00Z">
+        <w:r>
+          <w:delText>e</w:delText>
+        </w:r>
+      </w:del>
+      <w:r>
+        <w:t>quation 1.</w:t>
       </w:r>
     </w:p>
     <w:p>
@@ -2594,7 +2837,11 @@
         <w:jc w:val="left"/>
       </w:pPr>
       <w:r>
-        <w:t>Where N</w:t>
+        <w:t xml:space="preserve">Where </w:t>
+      </w:r>
+      <w:proofErr w:type="gramStart"/>
+      <w:r>
+        <w:t>N</w:t>
       </w:r>
       <w:r>
         <w:rPr>
@@ -2602,8 +2849,22 @@
         </w:rPr>
         <w:t>c</w:t>
       </w:r>
-      <w:r>
-        <w:t xml:space="preserve"> is the total number of counts under the full-energy peak, A</w:t>
+      <w:proofErr w:type="gramEnd"/>
+      <w:r>
+        <w:t xml:space="preserve"> is the total number of counts under the full-energy peak</w:t>
+      </w:r>
+      <w:ins w:id="33" w:author="Robert Torzilli" w:date="2017-12-07T22:27:00Z">
+        <w:r>
+          <w:t>.</w:t>
+        </w:r>
+      </w:ins>
+      <w:del w:id="34" w:author="Robert Torzilli" w:date="2017-12-07T22:27:00Z">
+        <w:r>
+          <w:delText>,</w:delText>
+        </w:r>
+      </w:del>
+      <w:r>
+        <w:t xml:space="preserve"> A</w:t>
       </w:r>
       <w:r>
         <w:rPr>
@@ -2612,13 +2873,26 @@
         <w:t>g</w:t>
       </w:r>
       <w:r>
-        <w:t xml:space="preserve"> is the amount of gammas emitted per second </w:t>
+        <w:t xml:space="preserve"> is the amount of gammas emitted per second</w:t>
+      </w:r>
+      <w:ins w:id="35" w:author="Robert Torzilli" w:date="2017-12-07T22:27:00Z">
+        <w:r>
+          <w:t>,</w:t>
+        </w:r>
+      </w:ins>
+      <w:r>
+        <w:t xml:space="preserve"> </w:t>
       </w:r>
       <w:r>
         <w:t xml:space="preserve">which is </w:t>
       </w:r>
       <w:r>
-        <w:t>listed in column 4 of Table 1, multiplied by the live time, t</w:t>
+        <w:t xml:space="preserve">listed in column 4 of Table 1, multiplied by the live time, </w:t>
+      </w:r>
+      <w:proofErr w:type="spellStart"/>
+      <w:proofErr w:type="gramStart"/>
+      <w:r>
+        <w:t>t</w:t>
       </w:r>
       <w:r>
         <w:rPr>
@@ -2626,11 +2900,52 @@
         </w:rPr>
         <w:t>l</w:t>
       </w:r>
-      <w:r>
-        <w:t xml:space="preserve"> (seconds)</w:t>
-      </w:r>
-      <w:r>
-        <w:t>.  And the source decay is accounted for by multiplying the denominator by the decay exponential where t</w:t>
+      <w:proofErr w:type="spellEnd"/>
+      <w:proofErr w:type="gramEnd"/>
+      <w:ins w:id="36" w:author="Robert Torzilli" w:date="2017-12-07T22:28:00Z">
+        <w:r>
+          <w:rPr>
+            <w:vertAlign w:val="subscript"/>
+          </w:rPr>
+          <w:t>,</w:t>
+        </w:r>
+      </w:ins>
+      <w:r>
+        <w:t xml:space="preserve"> </w:t>
+      </w:r>
+      <w:del w:id="37" w:author="Robert Torzilli" w:date="2017-12-07T22:28:00Z">
+        <w:r>
+          <w:delText>(</w:delText>
+        </w:r>
+      </w:del>
+      <w:ins w:id="38" w:author="Robert Torzilli" w:date="2017-12-07T22:28:00Z">
+        <w:r>
+          <w:t xml:space="preserve">in </w:t>
+        </w:r>
+      </w:ins>
+      <w:r>
+        <w:t>seconds</w:t>
+      </w:r>
+      <w:del w:id="39" w:author="Robert Torzilli" w:date="2017-12-07T22:28:00Z">
+        <w:r>
+          <w:delText>)</w:delText>
+        </w:r>
+      </w:del>
+      <w:r>
+        <w:t xml:space="preserve">.  </w:t>
+      </w:r>
+      <w:del w:id="40" w:author="Robert Torzilli" w:date="2017-12-07T22:28:00Z">
+        <w:r>
+          <w:delText>And t</w:delText>
+        </w:r>
+      </w:del>
+      <w:ins w:id="41" w:author="Robert Torzilli" w:date="2017-12-07T22:28:00Z">
+        <w:r>
+          <w:t>T</w:t>
+        </w:r>
+      </w:ins>
+      <w:r>
+        <w:t>he source decay is accounted for by multiplying the denominator by the decay exponential where t</w:t>
       </w:r>
       <w:r>
         <w:rPr>
@@ -2641,9 +2956,11 @@
       <w:r>
         <w:t xml:space="preserve"> is the half-life</w:t>
       </w:r>
-      <w:r>
-        <w:t xml:space="preserve"> (seconds)</w:t>
-      </w:r>
+      <w:del w:id="42" w:author="Robert Torzilli" w:date="2017-12-07T22:29:00Z">
+        <w:r>
+          <w:delText xml:space="preserve"> (seconds)</w:delText>
+        </w:r>
+      </w:del>
       <w:r>
         <w:t>, and t</w:t>
       </w:r>
@@ -2659,11 +2976,34 @@
         </w:rPr>
         <w:t xml:space="preserve"> </w:t>
       </w:r>
-      <w:r>
-        <w:t>(seconds)</w:t>
-      </w:r>
-      <w:r>
-        <w:t xml:space="preserve"> is the age of the source.</w:t>
+      <w:del w:id="43" w:author="Robert Torzilli" w:date="2017-12-07T22:29:00Z">
+        <w:r>
+          <w:delText>(seconds)</w:delText>
+        </w:r>
+        <w:r>
+          <w:delText xml:space="preserve"> </w:delText>
+        </w:r>
+      </w:del>
+      <w:r>
+        <w:t>is the age of the source</w:t>
+      </w:r>
+      <w:ins w:id="44" w:author="Robert Torzilli" w:date="2017-12-07T22:28:00Z">
+        <w:r>
+          <w:t xml:space="preserve"> </w:t>
+        </w:r>
+      </w:ins>
+      <w:ins w:id="45" w:author="Robert Torzilli" w:date="2017-12-07T22:29:00Z">
+        <w:r>
+          <w:t>both</w:t>
+        </w:r>
+      </w:ins>
+      <w:ins w:id="46" w:author="Robert Torzilli" w:date="2017-12-07T22:28:00Z">
+        <w:r>
+          <w:t xml:space="preserve"> in seconds</w:t>
+        </w:r>
+      </w:ins>
+      <w:r>
+        <w:t>.</w:t>
       </w:r>
     </w:p>
     <w:p>
@@ -2682,7 +3022,44 @@
         <w:t>First, an HPGe detector model was created using MCNP, and then an optimization code was produced</w:t>
       </w:r>
       <w:r>
-        <w:t xml:space="preserve"> in Python.  After the model was optimized: Efficiency curves were plotted for a quantitative analysis, and then ADVANTG weight windows were implemented to generate the adjoint flux response for a qualitative representation of the results.</w:t>
+        <w:t xml:space="preserve"> in Python.  After the model was optimized</w:t>
+      </w:r>
+      <w:del w:id="47" w:author="Robert Torzilli" w:date="2017-12-07T22:29:00Z">
+        <w:r>
+          <w:delText>:</w:delText>
+        </w:r>
+      </w:del>
+      <w:r>
+        <w:t xml:space="preserve"> </w:t>
+      </w:r>
+      <w:ins w:id="48" w:author="Robert Torzilli" w:date="2017-12-07T22:29:00Z">
+        <w:r>
+          <w:t>e</w:t>
+        </w:r>
+      </w:ins>
+      <w:del w:id="49" w:author="Robert Torzilli" w:date="2017-12-07T22:29:00Z">
+        <w:r>
+          <w:delText>E</w:delText>
+        </w:r>
+      </w:del>
+      <w:r>
+        <w:t xml:space="preserve">fficiency curves were plotted for </w:t>
+      </w:r>
+      <w:del w:id="50" w:author="Robert Torzilli" w:date="2017-12-07T22:29:00Z">
+        <w:r>
+          <w:delText>a</w:delText>
+        </w:r>
+      </w:del>
+      <w:r>
+        <w:t xml:space="preserve"> quantitative analysis, </w:t>
+      </w:r>
+      <w:del w:id="51" w:author="Robert Torzilli" w:date="2017-12-07T22:29:00Z">
+        <w:r>
+          <w:delText xml:space="preserve">and </w:delText>
+        </w:r>
+      </w:del>
+      <w:r>
+        <w:t>then ADVANTG weight windows were implemented to generate the adjoint flux response for a qualitative representation of the results.</w:t>
       </w:r>
     </w:p>
     <w:p>
@@ -2707,13 +3084,179 @@
         <w:t xml:space="preserve"> diagram labeling various dimensions, and materials</w:t>
       </w:r>
       <w:r>
-        <w:t xml:space="preserve">.  Unfortunately, some dimensions were not labeled, </w:t>
-      </w:r>
-      <w:r>
-        <w:t>including information about the internal contact pin, gap widths between the Ge crystal and the inner Al holder, and the insulation materials.  For higher energy photons, these features are not as important, but for the lower energies, attenuation is more probable to occur which might affect the results.  Knowing that the overall goal of the generic MCNP model was to have easily adjustable parameters, the decision was made to only use right circular cylinders (RCC) and planes.  This would allow the model to be very generic, and simple where the only adjustments needed would be to raise or lower heights, and widen or compress widths.</w:t>
-      </w:r>
-      <w:r>
-        <w:t xml:space="preserve">  The final design of the generic HPGe MCNP model, generated in VisEd can be seen in Figure 2.</w:t>
+        <w:t>.  Unfortunately</w:t>
+      </w:r>
+      <w:del w:id="52" w:author="Robert Torzilli" w:date="2017-12-07T22:30:00Z">
+        <w:r>
+          <w:delText>,</w:delText>
+        </w:r>
+      </w:del>
+      <w:r>
+        <w:t xml:space="preserve"> some dimensions were not labeled, </w:t>
+      </w:r>
+      <w:r>
+        <w:t>including information about the internal contact pin, gap widths between the Ge crystal and the inner Al holder, and the insulation materials.  For higher energy photons, these features are not as important, but for the lower energies</w:t>
+      </w:r>
+      <w:del w:id="53" w:author="Robert Torzilli" w:date="2017-12-07T22:30:00Z">
+        <w:r>
+          <w:delText>,</w:delText>
+        </w:r>
+      </w:del>
+      <w:r>
+        <w:t xml:space="preserve"> attenuation is more probable to occur which might affect the results.  Knowing that the overall goal of the generic MCNP model was to have easily adjustable parameters</w:t>
+      </w:r>
+      <w:del w:id="54" w:author="Robert Torzilli" w:date="2017-12-07T22:31:00Z">
+        <w:r>
+          <w:delText>,</w:delText>
+        </w:r>
+      </w:del>
+      <w:r>
+        <w:t xml:space="preserve"> the decision was made to only use right circular cylinders </w:t>
+      </w:r>
+      <w:del w:id="55" w:author="Robert Torzilli" w:date="2017-12-07T22:31:00Z">
+        <w:r>
+          <w:delText xml:space="preserve">(RCC) </w:delText>
+        </w:r>
+      </w:del>
+      <w:r>
+        <w:t xml:space="preserve">and planes.  This would allow the model to be </w:t>
+      </w:r>
+      <w:del w:id="56" w:author="Robert Torzilli" w:date="2017-12-07T22:33:00Z">
+        <w:r>
+          <w:delText>very generic</w:delText>
+        </w:r>
+      </w:del>
+      <w:del w:id="57" w:author="Robert Torzilli" w:date="2017-12-07T22:31:00Z">
+        <w:r>
+          <w:delText>,</w:delText>
+        </w:r>
+      </w:del>
+      <w:del w:id="58" w:author="Robert Torzilli" w:date="2017-12-07T22:32:00Z">
+        <w:r>
+          <w:delText xml:space="preserve"> and simple</w:delText>
+        </w:r>
+      </w:del>
+      <w:del w:id="59" w:author="Robert Torzilli" w:date="2017-12-07T22:33:00Z">
+        <w:r>
+          <w:delText xml:space="preserve"> </w:delText>
+        </w:r>
+      </w:del>
+      <w:ins w:id="60" w:author="Robert Torzilli" w:date="2017-12-07T22:34:00Z">
+        <w:r>
+          <w:t xml:space="preserve"> easily adjusted </w:t>
+        </w:r>
+      </w:ins>
+      <w:r>
+        <w:t xml:space="preserve">where the only </w:t>
+      </w:r>
+      <w:del w:id="61" w:author="Robert Torzilli" w:date="2017-12-07T22:34:00Z">
+        <w:r>
+          <w:delText xml:space="preserve">adjustments </w:delText>
+        </w:r>
+      </w:del>
+      <w:ins w:id="62" w:author="Robert Torzilli" w:date="2017-12-07T22:34:00Z">
+        <w:r>
+          <w:t>changes</w:t>
+        </w:r>
+        <w:r>
+          <w:t xml:space="preserve"> </w:t>
+        </w:r>
+      </w:ins>
+      <w:r>
+        <w:t xml:space="preserve">needed </w:t>
+      </w:r>
+      <w:ins w:id="63" w:author="Robert Torzilli" w:date="2017-12-07T22:32:00Z">
+        <w:r>
+          <w:t xml:space="preserve">to be made </w:t>
+        </w:r>
+      </w:ins>
+      <w:r>
+        <w:t xml:space="preserve">would be </w:t>
+      </w:r>
+      <w:del w:id="64" w:author="Robert Torzilli" w:date="2017-12-07T22:32:00Z">
+        <w:r>
+          <w:delText xml:space="preserve">to </w:delText>
+        </w:r>
+      </w:del>
+      <w:r>
+        <w:t>rais</w:t>
+      </w:r>
+      <w:ins w:id="65" w:author="Robert Torzilli" w:date="2017-12-07T22:32:00Z">
+        <w:r>
+          <w:t>ing</w:t>
+        </w:r>
+      </w:ins>
+      <w:del w:id="66" w:author="Robert Torzilli" w:date="2017-12-07T22:32:00Z">
+        <w:r>
+          <w:delText>e</w:delText>
+        </w:r>
+      </w:del>
+      <w:r>
+        <w:t xml:space="preserve"> or lower</w:t>
+      </w:r>
+      <w:ins w:id="67" w:author="Robert Torzilli" w:date="2017-12-07T22:32:00Z">
+        <w:r>
+          <w:t>ing</w:t>
+        </w:r>
+      </w:ins>
+      <w:r>
+        <w:t xml:space="preserve"> </w:t>
+      </w:r>
+      <w:ins w:id="68" w:author="Robert Torzilli" w:date="2017-12-07T22:33:00Z">
+        <w:r>
+          <w:t xml:space="preserve">the </w:t>
+        </w:r>
+      </w:ins>
+      <w:r>
+        <w:t>heights, and widen</w:t>
+      </w:r>
+      <w:ins w:id="69" w:author="Robert Torzilli" w:date="2017-12-07T22:32:00Z">
+        <w:r>
+          <w:t>ing</w:t>
+        </w:r>
+      </w:ins>
+      <w:r>
+        <w:t xml:space="preserve"> or compress</w:t>
+      </w:r>
+      <w:ins w:id="70" w:author="Robert Torzilli" w:date="2017-12-07T22:32:00Z">
+        <w:r>
+          <w:t xml:space="preserve">ing </w:t>
+        </w:r>
+      </w:ins>
+      <w:ins w:id="71" w:author="Robert Torzilli" w:date="2017-12-07T22:33:00Z">
+        <w:r>
+          <w:t>the</w:t>
+        </w:r>
+      </w:ins>
+      <w:r>
+        <w:t xml:space="preserve"> widths.</w:t>
+      </w:r>
+      <w:r>
+        <w:t xml:space="preserve">  The final design of the generic </w:t>
+      </w:r>
+      <w:proofErr w:type="spellStart"/>
+      <w:r>
+        <w:t>HPGe</w:t>
+      </w:r>
+      <w:proofErr w:type="spellEnd"/>
+      <w:r>
+        <w:t xml:space="preserve"> MCNP model</w:t>
+      </w:r>
+      <w:del w:id="72" w:author="Robert Torzilli" w:date="2017-12-07T22:34:00Z">
+        <w:r>
+          <w:delText>,</w:delText>
+        </w:r>
+      </w:del>
+      <w:r>
+        <w:t xml:space="preserve"> generated in </w:t>
+      </w:r>
+      <w:proofErr w:type="spellStart"/>
+      <w:r>
+        <w:t>VisEd</w:t>
+      </w:r>
+      <w:proofErr w:type="spellEnd"/>
+      <w:r>
+        <w:t xml:space="preserve"> can be seen in Figure 2.</w:t>
       </w:r>
     </w:p>
     <w:p>
@@ -2733,7 +3276,7 @@
         <mc:AlternateContent>
           <mc:Choice Requires="wpc">
             <w:drawing>
-              <wp:inline distT="0" distB="0" distL="0" distR="0">
+              <wp:inline distT="0" distB="0" distL="0" distR="0" wp14:anchorId="54924F60" wp14:editId="0BFC07EB">
                 <wp:extent cx="3200400" cy="2365375"/>
                 <wp:effectExtent l="0" t="0" r="19050" b="0"/>
                 <wp:docPr id="1" name="Canvas 1"/>
@@ -3589,7 +4132,7 @@
           </mc:Choice>
           <mc:Fallback>
             <w:pict>
-              <v:group id="Canvas 1" o:spid="_x0000_s1030" editas="canvas" style="width:252pt;height:186.25pt;mso-position-horizontal-relative:char;mso-position-vertical-relative:line" coordsize="32004,23653" o:gfxdata="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">
+              <v:group w14:anchorId="54924F60" id="Canvas 1" o:spid="_x0000_s1030" editas="canvas" style="width:252pt;height:186.25pt;mso-position-horizontal-relative:char;mso-position-vertical-relative:line" coordsize="32004,23653" o:gfxdata="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">
                 <v:shape id="_x0000_s1031" type="#_x0000_t75" style="position:absolute;width:32004;height:23653;visibility:visible;mso-wrap-style:square">
                   <v:fill o:detectmouseclick="t"/>
                   <v:path o:connecttype="none"/>
@@ -3871,7 +4414,36 @@
         <w:pStyle w:val="Text"/>
       </w:pPr>
       <w:r>
-        <w:t xml:space="preserve">The IR window placed directly on top of the top deadlayer is composed of a thin 0.01016 cm Kapton tape window and a </w:t>
+        <w:t xml:space="preserve">The IR window placed directly </w:t>
+      </w:r>
+      <w:del w:id="73" w:author="Robert Torzilli" w:date="2017-12-07T22:35:00Z">
+        <w:r>
+          <w:delText>on top</w:delText>
+        </w:r>
+      </w:del>
+      <w:ins w:id="74" w:author="Robert Torzilli" w:date="2017-12-07T22:35:00Z">
+        <w:r>
+          <w:t>above</w:t>
+        </w:r>
+      </w:ins>
+      <w:r>
+        <w:t xml:space="preserve"> </w:t>
+      </w:r>
+      <w:del w:id="75" w:author="Robert Torzilli" w:date="2017-12-07T22:35:00Z">
+        <w:r>
+          <w:delText>of</w:delText>
+        </w:r>
+      </w:del>
+      <w:r>
+        <w:t xml:space="preserve"> the top </w:t>
+      </w:r>
+      <w:proofErr w:type="spellStart"/>
+      <w:r>
+        <w:t>deadlayer</w:t>
+      </w:r>
+      <w:proofErr w:type="spellEnd"/>
+      <w:r>
+        <w:t xml:space="preserve"> is composed of a thin 0.01016 cm Kapton tape window and a </w:t>
       </w:r>
       <w:r>
         <w:t xml:space="preserve">0.000847 cm Al </w:t>
@@ -3883,22 +4455,79 @@
         <w:t xml:space="preserve"> layer.  </w:t>
       </w:r>
       <w:r>
-        <w:t xml:space="preserve">Both the Ge crystal top edges, and the top of the inner coaxial were assumed to be </w:t>
+        <w:t>Both the Ge crystal top edges</w:t>
+      </w:r>
+      <w:del w:id="76" w:author="Robert Torzilli" w:date="2017-12-07T22:35:00Z">
+        <w:r>
+          <w:delText>,</w:delText>
+        </w:r>
+      </w:del>
+      <w:r>
+        <w:t xml:space="preserve"> and the top of the inner coaxial were assumed to be </w:t>
       </w:r>
       <w:r>
         <w:t xml:space="preserve">squared, </w:t>
       </w:r>
       <w:r>
-        <w:t>rather than rounded, the manufacture did not specify these features.  In the left image of Figure 2, the outer deadlayer can be seen, and it was assumed to be a lithium drifted surface.  T</w:t>
-      </w:r>
-      <w:r>
-        <w:t xml:space="preserve">he inner deadlayer contact, was </w:t>
+        <w:t xml:space="preserve">rather than rounded, </w:t>
+      </w:r>
+      <w:ins w:id="77" w:author="Robert Torzilli" w:date="2017-12-07T22:36:00Z">
+        <w:r>
+          <w:t xml:space="preserve">since </w:t>
+        </w:r>
+      </w:ins>
+      <w:r>
+        <w:t>the manufacture did not specify these features.  In the left image of Figure 2</w:t>
+      </w:r>
+      <w:del w:id="78" w:author="Robert Torzilli" w:date="2017-12-07T22:36:00Z">
+        <w:r>
+          <w:delText>,</w:delText>
+        </w:r>
+      </w:del>
+      <w:r>
+        <w:t xml:space="preserve"> the outer </w:t>
+      </w:r>
+      <w:proofErr w:type="spellStart"/>
+      <w:r>
+        <w:t>deadlayer</w:t>
+      </w:r>
+      <w:proofErr w:type="spellEnd"/>
+      <w:r>
+        <w:t xml:space="preserve"> can be seen, and it was assumed to be a lithium drifted surface.  T</w:t>
+      </w:r>
+      <w:r>
+        <w:t>he inner deadlayer contact</w:t>
+      </w:r>
+      <w:del w:id="79" w:author="Robert Torzilli" w:date="2017-12-07T22:36:00Z">
+        <w:r>
+          <w:delText>,</w:delText>
+        </w:r>
+      </w:del>
+      <w:r>
+        <w:t xml:space="preserve"> was </w:t>
       </w:r>
       <w:r>
         <w:t>assumed to be</w:t>
       </w:r>
       <w:r>
-        <w:t xml:space="preserve"> boron implanted contact.  Neither of these materials were explicitly stated in the detector schematic, and the compositional assumptions were based on previous knowledge of p-type HPGe detectors.</w:t>
+        <w:t xml:space="preserve"> </w:t>
+      </w:r>
+      <w:ins w:id="80" w:author="Robert Torzilli" w:date="2017-12-07T22:36:00Z">
+        <w:r>
+          <w:t xml:space="preserve">a </w:t>
+        </w:r>
+      </w:ins>
+      <w:r>
+        <w:t>boron implanted contact.  Neither of these materials were explicitly stated in the detector schematic</w:t>
+      </w:r>
+      <w:r>
+        <w:t>,</w:t>
+      </w:r>
+      <w:r>
+        <w:t xml:space="preserve"> </w:t>
+      </w:r>
+      <w:r>
+        <w:t>and the compositional assumptions were based on previous knowledge of p-type HPGe detectors.</w:t>
       </w:r>
       <w:sdt>
         <w:sdtPr>
@@ -3927,7 +4556,23 @@
         </w:sdtContent>
       </w:sdt>
       <w:r>
-        <w:t xml:space="preserve">  The materials used for other components in the MCNP model were standard for HPGe detectors, and a full </w:t>
+        <w:t xml:space="preserve">  The materials used for other components in the MCNP model were standard for </w:t>
+      </w:r>
+      <w:proofErr w:type="spellStart"/>
+      <w:r>
+        <w:t>HPGe</w:t>
+      </w:r>
+      <w:proofErr w:type="spellEnd"/>
+      <w:r>
+        <w:t xml:space="preserve"> detectors</w:t>
+      </w:r>
+      <w:del w:id="81" w:author="Robert Torzilli" w:date="2017-12-07T22:37:00Z">
+        <w:r>
+          <w:delText>,</w:delText>
+        </w:r>
+      </w:del>
+      <w:r>
+        <w:t xml:space="preserve"> and a full </w:t>
       </w:r>
       <w:r>
         <w:t xml:space="preserve">list </w:t>
@@ -3936,7 +4581,23 @@
         <w:t>can be found in Table 4.</w:t>
       </w:r>
       <w:r>
-        <w:t xml:space="preserve">  All material composition data was found in Los Alamos National Laboratory’s (LANL) ACE Data Tables or Pacific North Western National Laboratory’s (PNNL) Compendium of Material Composition Data for Radiation Transport Modeling.</w:t>
+        <w:t xml:space="preserve">  All material composition data was found in Los Alamos National Laboratory’s </w:t>
+      </w:r>
+      <w:del w:id="82" w:author="Robert Torzilli" w:date="2017-12-07T22:38:00Z">
+        <w:r>
+          <w:delText xml:space="preserve">(LANL) </w:delText>
+        </w:r>
+      </w:del>
+      <w:r>
+        <w:t xml:space="preserve">ACE Data Tables or Pacific North Western National Laboratory’s </w:t>
+      </w:r>
+      <w:del w:id="83" w:author="Robert Torzilli" w:date="2017-12-07T22:38:00Z">
+        <w:r>
+          <w:delText xml:space="preserve">(PNNL) </w:delText>
+        </w:r>
+      </w:del>
+      <w:r>
+        <w:t>Compendium of Material Composition Data for Radiation Transport Modeling.</w:t>
       </w:r>
       <w:sdt>
         <w:sdtPr>
@@ -3991,7 +4652,23 @@
         </w:sdtContent>
       </w:sdt>
       <w:r>
-        <w:t xml:space="preserve">  The cross-sectional data library used was mcplib84 (.84p), for photon transport and which was composed of 278 energy groups.</w:t>
+        <w:t xml:space="preserve">  The cross-sectional data library used was mcplib84 (.84p)</w:t>
+      </w:r>
+      <w:del w:id="84" w:author="Robert Torzilli" w:date="2017-12-07T22:38:00Z">
+        <w:r>
+          <w:delText>,</w:delText>
+        </w:r>
+      </w:del>
+      <w:r>
+        <w:t xml:space="preserve"> for photon transport </w:t>
+      </w:r>
+      <w:del w:id="85" w:author="Robert Torzilli" w:date="2017-12-07T22:38:00Z">
+        <w:r>
+          <w:delText xml:space="preserve">and </w:delText>
+        </w:r>
+      </w:del>
+      <w:r>
+        <w:t>which was composed of 278 energy groups.</w:t>
       </w:r>
     </w:p>
     <w:p>
@@ -4257,6 +4934,7 @@
                 <w:sz w:val="16"/>
                 <w:szCs w:val="16"/>
               </w:rPr>
+              <w:lastRenderedPageBreak/>
               <w:t>Brass</w:t>
             </w:r>
           </w:p>
@@ -4333,7 +5011,6 @@
                 <w:sz w:val="16"/>
                 <w:szCs w:val="16"/>
               </w:rPr>
-              <w:lastRenderedPageBreak/>
               <w:t>Aluminum</w:t>
             </w:r>
           </w:p>
@@ -5164,7 +5841,87 @@
         <w:tab/>
       </w:r>
       <w:r>
-        <w:t>The Data Block of the MCNP model also consisted of information about the photon transport, physics, tallies and the source definition.  Only photons were tracked in the simulation, because only the absolute efficiency was desired.  And so a full energy spectrum that accounts for secondary radiation was not required, and the Gaussian Energy Broadening Card (GEB) was not utilized.  The default Physic Card settings were used where Bremsstrahlung, coherent scattering, and photo-fission were ignored.  The source card created an isotropic point source that emitted 12 discrete photon energies, each with the same probability distribution, actual energies are displayed in Table 1.  The F8, energy deposition, tally was used to track</w:t>
+        <w:t>The Data Block of the MCNP model also consisted of information about the photon transport, physics, tallies and the source definition.  Only photons were tracked in the simulation</w:t>
+      </w:r>
+      <w:del w:id="86" w:author="Robert Torzilli" w:date="2017-12-07T22:39:00Z">
+        <w:r>
+          <w:delText>,</w:delText>
+        </w:r>
+      </w:del>
+      <w:r>
+        <w:t xml:space="preserve"> because only the absolute efficiency was desired.  </w:t>
+      </w:r>
+      <w:del w:id="87" w:author="Robert Torzilli" w:date="2017-12-07T22:39:00Z">
+        <w:r>
+          <w:delText>And so</w:delText>
+        </w:r>
+      </w:del>
+      <w:ins w:id="88" w:author="Robert Torzilli" w:date="2017-12-07T22:39:00Z">
+        <w:r>
+          <w:t>Therefor</w:t>
+        </w:r>
+      </w:ins>
+      <w:r>
+        <w:t xml:space="preserve"> a full energy spectrum that accounts for secondary radiation was not required</w:t>
+      </w:r>
+      <w:del w:id="89" w:author="Robert Torzilli" w:date="2017-12-07T22:39:00Z">
+        <w:r>
+          <w:delText>,</w:delText>
+        </w:r>
+      </w:del>
+      <w:r>
+        <w:t xml:space="preserve"> and the Gaussian Energy Broadening Card </w:t>
+      </w:r>
+      <w:del w:id="90" w:author="Robert Torzilli" w:date="2017-12-07T22:39:00Z">
+        <w:r>
+          <w:delText xml:space="preserve">(GEB) </w:delText>
+        </w:r>
+      </w:del>
+      <w:r>
+        <w:t xml:space="preserve">was not utilized.  </w:t>
+      </w:r>
+      <w:commentRangeStart w:id="91"/>
+      <w:r>
+        <w:t>The default Physic Card settings were used where Bremsstrahlung, coherent scattering, and photo-fission were ignored</w:t>
+      </w:r>
+      <w:commentRangeEnd w:id="91"/>
+      <w:r>
+        <w:rPr>
+          <w:rStyle w:val="CommentReference"/>
+        </w:rPr>
+        <w:commentReference w:id="91"/>
+      </w:r>
+      <w:r>
+        <w:t>.  The source card created an isotropic point source that emitted 12 discrete photon energies</w:t>
+      </w:r>
+      <w:del w:id="92" w:author="Robert Torzilli" w:date="2017-12-07T22:41:00Z">
+        <w:r>
+          <w:delText>,</w:delText>
+        </w:r>
+      </w:del>
+      <w:r>
+        <w:t xml:space="preserve"> each with the same probability distribution, </w:t>
+      </w:r>
+      <w:ins w:id="93" w:author="Robert Torzilli" w:date="2017-12-07T22:41:00Z">
+        <w:r>
+          <w:t xml:space="preserve">the </w:t>
+        </w:r>
+      </w:ins>
+      <w:r>
+        <w:t xml:space="preserve">actual energies are displayed in Table 1.  The </w:t>
+      </w:r>
+      <w:del w:id="94" w:author="Robert Torzilli" w:date="2017-12-07T22:42:00Z">
+        <w:r>
+          <w:delText>F8, energy deposition,</w:delText>
+        </w:r>
+      </w:del>
+      <w:ins w:id="95" w:author="Robert Torzilli" w:date="2017-12-07T22:42:00Z">
+        <w:r>
+          <w:t>energy deposition, F8,</w:t>
+        </w:r>
+      </w:ins>
+      <w:r>
+        <w:t xml:space="preserve"> tally was used to track</w:t>
       </w:r>
       <w:r>
         <w:t xml:space="preserve"> each particle’s interaction with the Ge crystal, and 10</w:t>
@@ -5185,7 +5942,31 @@
         <w:ind w:firstLine="0"/>
       </w:pPr>
       <w:r>
-        <w:t xml:space="preserve">  After the model was created, research into which parameters have the largest effect on an HPGe detection efficiency was performed, and it was found that:  The deadlayers, entrance windows, and the Ge crystal length and radius played the largest role in photon attenuation.</w:t>
+        <w:t xml:space="preserve">  After the model was created, research into which parameters have the largest effect on an HPGe detection efficiency was performed</w:t>
+      </w:r>
+      <w:del w:id="96" w:author="Robert Torzilli" w:date="2017-12-07T22:42:00Z">
+        <w:r>
+          <w:delText>,</w:delText>
+        </w:r>
+      </w:del>
+      <w:r>
+        <w:t xml:space="preserve"> and it was found that:  The </w:t>
+      </w:r>
+      <w:proofErr w:type="spellStart"/>
+      <w:r>
+        <w:t>deadlayers</w:t>
+      </w:r>
+      <w:proofErr w:type="spellEnd"/>
+      <w:r>
+        <w:t xml:space="preserve">, entrance windows, </w:t>
+      </w:r>
+      <w:del w:id="97" w:author="Robert Torzilli" w:date="2017-12-07T22:43:00Z">
+        <w:r>
+          <w:delText xml:space="preserve">and </w:delText>
+        </w:r>
+      </w:del>
+      <w:r>
+        <w:t>the Ge crystal length and radius played the largest role in photon attenuation.</w:t>
       </w:r>
       <w:sdt>
         <w:sdtPr>
@@ -5214,7 +5995,15 @@
         </w:sdtContent>
       </w:sdt>
       <w:r>
-        <w:t xml:space="preserve">  Understanding that lower energy photons will be more affected by attenuating layers between the source and physical Ge crystal, and that higher energy photon interactions depend more on the length and radius of the crystal, a list of parameters that were optimized can be found in Table 3.</w:t>
+        <w:t xml:space="preserve">  Understanding that lower energy photons will be more affected by attenuating layers between the source and physical Ge crystal, and that higher energy photon interactions depend more on the length and radius of the crystal, a list of </w:t>
+      </w:r>
+      <w:ins w:id="98" w:author="Robert Torzilli" w:date="2017-12-07T22:43:00Z">
+        <w:r>
+          <w:t xml:space="preserve">the </w:t>
+        </w:r>
+      </w:ins>
+      <w:r>
+        <w:t>parameters that were optimized can be found in Table 3.</w:t>
       </w:r>
     </w:p>
     <w:p>
@@ -6386,10 +7175,10 @@
         <w:t xml:space="preserve"> details about the code and what it does</w:t>
       </w:r>
       <w:r>
-        <w:t xml:space="preserve">.  Along with Chi-square, etc. ( Try and match my equation 1 format, but I can always edit it, just use the equation editor to </w:t>
-      </w:r>
-      <w:r>
-        <w:t>start)</w:t>
+        <w:t xml:space="preserve">.  Along with Chi-square, etc. ( Try and match my equation 1 </w:t>
+      </w:r>
+      <w:r>
+        <w:t>format, but I can always edit it, just use the equation editor to start)</w:t>
       </w:r>
       <w:r>
         <w:t xml:space="preserve"> OR TYPE you section on a separate word doc, and I can copy and paste it in.</w:t>
@@ -6408,7 +7197,79 @@
         <w:pStyle w:val="Text"/>
       </w:pPr>
       <w:r>
-        <w:t>Five efficiency curves were produced from the output of the F8 tallies, and the results are shown in Figures 3 through 7.  Due to a potential error in the experimental data provided, the Cr-51, 320 keV efficiency was neglected, and only 11 energies were plotted.  Figure 3 displays the experimental and MCNP absolute efficiencies for source position 1, where the average relative difference was 52%, and the minimum relative difference was 2%.  The experimental and MCNP results match up fairly well for energies above 159 keV, but the lower energies have 100% relative differences or higher.</w:t>
+        <w:t>Five efficiency curves were produced from the output of the F8 tallies</w:t>
+      </w:r>
+      <w:del w:id="99" w:author="Robert Torzilli" w:date="2017-12-07T22:45:00Z">
+        <w:r>
+          <w:delText>,</w:delText>
+        </w:r>
+      </w:del>
+      <w:r>
+        <w:t xml:space="preserve"> and the results are shown in Figures 3 through 7.  Due to a potential error in the experimental data provided</w:t>
+      </w:r>
+      <w:del w:id="100" w:author="Robert Torzilli" w:date="2017-12-07T22:45:00Z">
+        <w:r>
+          <w:delText>,</w:delText>
+        </w:r>
+      </w:del>
+      <w:r>
+        <w:t xml:space="preserve"> the Cr-51, 320 </w:t>
+      </w:r>
+      <w:proofErr w:type="spellStart"/>
+      <w:r>
+        <w:t>keV</w:t>
+      </w:r>
+      <w:proofErr w:type="spellEnd"/>
+      <w:r>
+        <w:t xml:space="preserve"> efficiency</w:t>
+      </w:r>
+      <w:ins w:id="101" w:author="Robert Torzilli" w:date="2017-12-07T22:46:00Z">
+        <w:r>
+          <w:t>,</w:t>
+        </w:r>
+      </w:ins>
+      <w:r>
+        <w:t xml:space="preserve"> was neglected</w:t>
+      </w:r>
+      <w:del w:id="102" w:author="Robert Torzilli" w:date="2017-12-07T22:46:00Z">
+        <w:r>
+          <w:delText>,</w:delText>
+        </w:r>
+      </w:del>
+      <w:r>
+        <w:t xml:space="preserve"> and only 11 energies were plotted.  Figure 3 displays the experimental and MCNP absolute efficiencies for source position 1</w:t>
+      </w:r>
+      <w:del w:id="103" w:author="Robert Torzilli" w:date="2017-12-07T22:46:00Z">
+        <w:r>
+          <w:delText>,</w:delText>
+        </w:r>
+      </w:del>
+      <w:r>
+        <w:t xml:space="preserve"> where the average relative difference was 52%, and the minimum relative difference was 2%.  The experimental and MCNP results match up fairly well for energies above 159 keV, but the lower energies have 100</w:t>
+      </w:r>
+      <w:proofErr w:type="gramStart"/>
+      <w:r>
+        <w:t xml:space="preserve">% </w:t>
+      </w:r>
+      <w:ins w:id="104" w:author="Robert Torzilli" w:date="2017-12-07T22:47:00Z">
+        <w:r>
+          <w:t>,</w:t>
+        </w:r>
+        <w:proofErr w:type="gramEnd"/>
+        <w:r>
+          <w:t xml:space="preserve"> or more, </w:t>
+        </w:r>
+      </w:ins>
+      <w:r>
+        <w:t>relative differences</w:t>
+      </w:r>
+      <w:del w:id="105" w:author="Robert Torzilli" w:date="2017-12-07T22:47:00Z">
+        <w:r>
+          <w:delText xml:space="preserve"> or higher</w:delText>
+        </w:r>
+      </w:del>
+      <w:r>
+        <w:t>.</w:t>
       </w:r>
     </w:p>
     <w:p>
@@ -6423,7 +7284,7 @@
         <mc:AlternateContent>
           <mc:Choice Requires="wpc">
             <w:drawing>
-              <wp:inline distT="0" distB="0" distL="0" distR="0">
+              <wp:inline distT="0" distB="0" distL="0" distR="0" wp14:anchorId="5EC88761" wp14:editId="4DFE793E">
                 <wp:extent cx="3200400" cy="2214438"/>
                 <wp:effectExtent l="0" t="0" r="19050" b="14605"/>
                 <wp:docPr id="10" name="Canvas 10"/>
@@ -6443,7 +7304,7 @@
                           </pic:cNvPicPr>
                         </pic:nvPicPr>
                         <pic:blipFill>
-                          <a:blip r:embed="rId14">
+                          <a:blip r:embed="rId16">
                             <a:extLst>
                               <a:ext uri="{28A0092B-C50C-407E-A947-70E740481C1C}">
                                 <a14:useLocalDpi xmlns:a14="http://schemas.microsoft.com/office/drawing/2010/main" val="0"/>
@@ -6547,7 +7408,7 @@
           </mc:Choice>
           <mc:Fallback>
             <w:pict>
-              <v:group id="Canvas 10" o:spid="_x0000_s1050" editas="canvas" style="width:252pt;height:174.35pt;mso-position-horizontal-relative:char;mso-position-vertical-relative:line" coordsize="32004,22142" o:gfxdata="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">
+              <v:group w14:anchorId="5EC88761" id="Canvas 10" o:spid="_x0000_s1050" editas="canvas" style="width:252pt;height:174.35pt;mso-position-horizontal-relative:char;mso-position-vertical-relative:line" coordsize="32004,22142" o:gfxdata="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">
                 <v:shape id="_x0000_s1051" type="#_x0000_t75" style="position:absolute;width:32004;height:22142;visibility:visible;mso-wrap-style:square">
                   <v:fill o:detectmouseclick="t"/>
                   <v:path o:connecttype="none"/>
@@ -6600,7 +7461,20 @@
         <w:ind w:firstLine="0"/>
       </w:pPr>
       <w:r>
-        <w:t>The results for position 2, displayed in Figure 4, showed a similar behavior as position 1, where the experimental efficiencies for lower energy photons varied drastically compared to the MCNP model.  The average relative difference was slightly better, 47.8%.</w:t>
+        <w:t>The results for position 2, displayed in Figure 4, showed a similar behavior as position 1</w:t>
+      </w:r>
+      <w:del w:id="106" w:author="Robert Torzilli" w:date="2017-12-07T22:48:00Z">
+        <w:r>
+          <w:delText>,</w:delText>
+        </w:r>
+      </w:del>
+      <w:ins w:id="107" w:author="Robert Torzilli" w:date="2017-12-07T22:48:00Z">
+        <w:r>
+          <w:t>;</w:t>
+        </w:r>
+      </w:ins>
+      <w:r>
+        <w:t xml:space="preserve"> where the experimental efficiencies for lower energy photons varied drastically compared to the MCNP model.  The average relative difference was slightly better, 47.8%.</w:t>
       </w:r>
     </w:p>
     <w:p>
@@ -6615,7 +7489,7 @@
         <mc:AlternateContent>
           <mc:Choice Requires="wpc">
             <w:drawing>
-              <wp:inline distT="0" distB="0" distL="0" distR="0" wp14:anchorId="2FDDC434" wp14:editId="69BCD967">
+              <wp:inline distT="0" distB="0" distL="0" distR="0" wp14:anchorId="367E13AB" wp14:editId="1DC5604A">
                 <wp:extent cx="3200400" cy="2342366"/>
                 <wp:effectExtent l="0" t="0" r="19050" b="1270"/>
                 <wp:docPr id="13" name="Canvas 13"/>
@@ -6635,7 +7509,7 @@
                           </pic:cNvPicPr>
                         </pic:nvPicPr>
                         <pic:blipFill>
-                          <a:blip r:embed="rId15">
+                          <a:blip r:embed="rId17">
                             <a:extLst>
                               <a:ext uri="{28A0092B-C50C-407E-A947-70E740481C1C}">
                                 <a14:useLocalDpi xmlns:a14="http://schemas.microsoft.com/office/drawing/2010/main" val="0"/>
@@ -6739,13 +7613,13 @@
           </mc:Choice>
           <mc:Fallback>
             <w:pict>
-              <v:group w14:anchorId="2FDDC434" id="Canvas 13" o:spid="_x0000_s1054" editas="canvas" style="width:252pt;height:184.45pt;mso-position-horizontal-relative:char;mso-position-vertical-relative:line" coordsize="32004,23418" o:gfxdata="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">
+              <v:group w14:anchorId="367E13AB" id="Canvas 13" o:spid="_x0000_s1054" editas="canvas" style="width:252pt;height:184.45pt;mso-position-horizontal-relative:char;mso-position-vertical-relative:line" coordsize="32004,23418" o:gfxdata="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